<commit_message>
9.12 -implemented constant Q family of buterworth filters
</commit_message>
<xml_diff>
--- a/Audio Signal Processing - Rotem Tsalisher.docx
+++ b/Audio Signal Processing - Rotem Tsalisher.docx
@@ -1571,16 +1571,7 @@
           <w:bCs/>
           <w:u w:val="single"/>
         </w:rPr>
-        <w:t xml:space="preserve">One third </w:t>
-      </w:r>
-      <w:r>
-        <w:rPr>
-          <w:rFonts w:eastAsiaTheme="minorEastAsia"/>
-          <w:b/>
-          <w:bCs/>
-          <w:u w:val="single"/>
-        </w:rPr>
-        <w:t>Octave Filters</w:t>
+        <w:t>One third Octave Filters</w:t>
       </w:r>
     </w:p>
     <w:p>
@@ -1740,56 +1731,699 @@
           <w:u w:val="single"/>
           <w:rtl/>
         </w:rPr>
-        <w:t>5.</w:t>
-      </w:r>
-      <w:r>
-        <w:rPr>
-          <w:rFonts w:hint="cs"/>
+        <w:t>5.2 פילטרים רקורסיביים:</w:t>
+      </w:r>
+    </w:p>
+    <w:p>
+      <w:pPr>
+        <w:rPr>
+          <w:rtl/>
+        </w:rPr>
+      </w:pPr>
+      <w:r>
+        <w:rPr>
+          <w:rFonts w:eastAsiaTheme="minorEastAsia" w:hint="cs"/>
+          <w:u w:val="single"/>
+          <w:rtl/>
+        </w:rPr>
+        <w:t>הקדמה</w:t>
+      </w:r>
+      <w:r>
+        <w:rPr>
+          <w:rFonts w:hint="cs"/>
+          <w:rtl/>
+        </w:rPr>
+        <w:t>:</w:t>
+      </w:r>
+    </w:p>
+    <w:p>
+      <w:pPr>
+        <w:rPr>
+          <w:rtl/>
+        </w:rPr>
+      </w:pPr>
+      <w:r>
+        <w:rPr>
+          <w:rFonts w:hint="cs"/>
+          <w:rtl/>
+        </w:rPr>
+        <w:t xml:space="preserve">למימוש פילטרים ישנן שתי גישות. האחת: מימוש הפילטר תוך שימוש ב"אפסים" בלבד, במישור </w:t>
+      </w:r>
+      <w:r>
+        <w:t>s</w:t>
+      </w:r>
+      <w:r>
+        <w:rPr>
+          <w:rFonts w:hint="cs"/>
+          <w:rtl/>
+        </w:rPr>
+        <w:t xml:space="preserve"> (או </w:t>
+      </w:r>
+      <w:r>
+        <w:t>z</w:t>
+      </w:r>
+      <w:r>
+        <w:rPr>
+          <w:rFonts w:hint="cs"/>
+          <w:rtl/>
+        </w:rPr>
+        <w:t xml:space="preserve">) </w:t>
+      </w:r>
+      <w:r>
+        <w:rPr>
+          <w:rtl/>
+        </w:rPr>
+        <w:t>–</w:t>
+      </w:r>
+      <w:r>
+        <w:rPr>
+          <w:rFonts w:hint="cs"/>
+          <w:rtl/>
+        </w:rPr>
+        <w:t xml:space="preserve"> פילטר חסר משוב (לא רקורסיבי). השניה: מימוש הפילטר תוך שימוש ב"אפסים" וב"קטבים" (המעידים על היותו פילטר רקורסיבי</w:t>
+      </w:r>
+      <w:r>
+        <w:rPr>
+          <w:rFonts w:hint="cs"/>
+          <w:rtl/>
+        </w:rPr>
+        <w:t>, בפרספקטיבה כללית</w:t>
+      </w:r>
+      <w:r>
+        <w:rPr>
+          <w:rFonts w:hint="cs"/>
+          <w:rtl/>
+        </w:rPr>
+        <w:t>). לשתי הגישות ישנן משמעויות ותכונות שונות, בעוד שהנקודה המרכזית שניתן לגעת בה כרגע היא זמן החישוב של המערכת. בעזרת פילטר רקורסיבי (בעל קטבים), נוכל לממש מסנן מסדר נמוך בהרבה יותר מכך של מסנן בעל אפסים בלבד, על מנת לקרב פתרון של בעיה זהה. מכך, נסיק שפילטר רקורסיבי יוכל לבצע את החישוב בזמן קצר יותר (סדר נמוך יותר של מערכת).</w:t>
+      </w:r>
+    </w:p>
+    <w:p>
+      <w:pPr>
+        <w:rPr>
+          <w:rtl/>
+        </w:rPr>
+      </w:pPr>
+      <w:r>
+        <w:rPr>
+          <w:rFonts w:hint="cs"/>
+          <w:rtl/>
+        </w:rPr>
+        <w:t xml:space="preserve">את המסננים שלנו נתכנן במישור </w:t>
+      </w:r>
+      <w:r>
+        <w:rPr>
+          <w:rFonts w:hint="cs"/>
+        </w:rPr>
+        <w:t>S</w:t>
+      </w:r>
+      <w:r>
+        <w:rPr>
+          <w:rFonts w:hint="cs"/>
+          <w:rtl/>
+        </w:rPr>
+        <w:t xml:space="preserve"> ונתמיר למישור </w:t>
+      </w:r>
+      <w:r>
+        <w:rPr>
+          <w:rFonts w:hint="cs"/>
+        </w:rPr>
+        <w:t>Z</w:t>
+      </w:r>
+      <w:r>
+        <w:rPr>
+          <w:rFonts w:hint="cs"/>
+          <w:rtl/>
+        </w:rPr>
+        <w:t xml:space="preserve"> ע"י התמרה בי-לינארית.</w:t>
+      </w:r>
+    </w:p>
+    <w:p>
+      <w:pPr>
+        <w:rPr>
+          <w:rtl/>
+        </w:rPr>
+      </w:pPr>
+      <w:r>
+        <w:rPr>
+          <w:rFonts w:hint="cs"/>
+          <w:rtl/>
+        </w:rPr>
+        <w:t xml:space="preserve">על מנת לתחום את ספקטרום האותות, נעשה שימוש בפילטרים </w:t>
+      </w:r>
+      <w:r>
+        <w:rPr>
+          <w:rFonts w:hint="cs"/>
+        </w:rPr>
+        <w:t>LP</w:t>
+      </w:r>
+      <w:r>
+        <w:rPr>
+          <w:rFonts w:hint="cs"/>
+          <w:rtl/>
+        </w:rPr>
+        <w:t xml:space="preserve"> ו-</w:t>
+      </w:r>
+      <w:r>
+        <w:rPr>
+          <w:rFonts w:hint="cs"/>
+        </w:rPr>
+        <w:t>HP</w:t>
+      </w:r>
+      <w:r>
+        <w:rPr>
+          <w:rFonts w:hint="cs"/>
+          <w:rtl/>
+        </w:rPr>
+        <w:t xml:space="preserve"> מסוג </w:t>
+      </w:r>
+      <w:r>
+        <w:rPr>
+          <w:rFonts w:hint="cs"/>
+        </w:rPr>
+        <w:t>BUTTERWORTH</w:t>
+      </w:r>
+      <w:r>
+        <w:rPr>
+          <w:rFonts w:hint="cs"/>
+          <w:rtl/>
+        </w:rPr>
+        <w:t>, המספקים תגובת תדר מונוטוניות דיין לצרכים אלו (תחום מעבר מונוטוני, תחום עצירה דועך מונוטונית). פונקציות התמסורת של המסננים, כתלות בתדר הקטעון, ייראו כך:</w:t>
+      </w:r>
+    </w:p>
+    <w:p>
+      <w:pPr>
+        <w:rPr>
+          <w:rtl/>
+        </w:rPr>
+      </w:pPr>
+      <w:r>
+        <w:rPr>
+          <w:rFonts w:cs="Arial"/>
+          <w:rtl/>
+        </w:rPr>
+        <w:drawing>
+          <wp:inline distT="0" distB="0" distL="0" distR="0" wp14:anchorId="631D4CEE" wp14:editId="566D63BE">
+            <wp:extent cx="2191056" cy="619211"/>
+            <wp:effectExtent l="0" t="0" r="0" b="9525"/>
+            <wp:docPr id="1236001353" name="Picture 1"/>
+            <wp:cNvGraphicFramePr>
+              <a:graphicFrameLocks xmlns:a="http://schemas.openxmlformats.org/drawingml/2006/main" noChangeAspect="1"/>
+            </wp:cNvGraphicFramePr>
+            <a:graphic xmlns:a="http://schemas.openxmlformats.org/drawingml/2006/main">
+              <a:graphicData uri="http://schemas.openxmlformats.org/drawingml/2006/picture">
+                <pic:pic xmlns:pic="http://schemas.openxmlformats.org/drawingml/2006/picture">
+                  <pic:nvPicPr>
+                    <pic:cNvPr id="1236001353" name=""/>
+                    <pic:cNvPicPr/>
+                  </pic:nvPicPr>
+                  <pic:blipFill>
+                    <a:blip r:embed="rId6"/>
+                    <a:stretch>
+                      <a:fillRect/>
+                    </a:stretch>
+                  </pic:blipFill>
+                  <pic:spPr>
+                    <a:xfrm>
+                      <a:off x="0" y="0"/>
+                      <a:ext cx="2191056" cy="619211"/>
+                    </a:xfrm>
+                    <a:prstGeom prst="rect">
+                      <a:avLst/>
+                    </a:prstGeom>
+                  </pic:spPr>
+                </pic:pic>
+              </a:graphicData>
+            </a:graphic>
+          </wp:inline>
+        </w:drawing>
+      </w:r>
+      <w:r>
+        <w:rPr>
+          <w:rFonts w:cs="Arial"/>
+          <w:rtl/>
+        </w:rPr>
+        <w:drawing>
+          <wp:inline distT="0" distB="0" distL="0" distR="0" wp14:anchorId="51516372" wp14:editId="3A60ECB3">
+            <wp:extent cx="2229161" cy="657317"/>
+            <wp:effectExtent l="0" t="0" r="0" b="9525"/>
+            <wp:docPr id="1658673612" name="Picture 1" descr="A black line with numbers and symbols&#10;&#10;Description automatically generated"/>
+            <wp:cNvGraphicFramePr>
+              <a:graphicFrameLocks xmlns:a="http://schemas.openxmlformats.org/drawingml/2006/main" noChangeAspect="1"/>
+            </wp:cNvGraphicFramePr>
+            <a:graphic xmlns:a="http://schemas.openxmlformats.org/drawingml/2006/main">
+              <a:graphicData uri="http://schemas.openxmlformats.org/drawingml/2006/picture">
+                <pic:pic xmlns:pic="http://schemas.openxmlformats.org/drawingml/2006/picture">
+                  <pic:nvPicPr>
+                    <pic:cNvPr id="1658673612" name="Picture 1" descr="A black line with numbers and symbols&#10;&#10;Description automatically generated"/>
+                    <pic:cNvPicPr/>
+                  </pic:nvPicPr>
+                  <pic:blipFill>
+                    <a:blip r:embed="rId7"/>
+                    <a:stretch>
+                      <a:fillRect/>
+                    </a:stretch>
+                  </pic:blipFill>
+                  <pic:spPr>
+                    <a:xfrm>
+                      <a:off x="0" y="0"/>
+                      <a:ext cx="2229161" cy="657317"/>
+                    </a:xfrm>
+                    <a:prstGeom prst="rect">
+                      <a:avLst/>
+                    </a:prstGeom>
+                  </pic:spPr>
+                </pic:pic>
+              </a:graphicData>
+            </a:graphic>
+          </wp:inline>
+        </w:drawing>
+      </w:r>
+    </w:p>
+    <w:p>
+      <w:pPr>
+        <w:rPr>
+          <w:rtl/>
+        </w:rPr>
+      </w:pPr>
+      <w:r>
+        <w:rPr>
+          <w:rFonts w:hint="cs"/>
+          <w:rtl/>
+        </w:rPr>
+        <w:t xml:space="preserve">כאשר הפקטור </w:t>
+      </w:r>
+      <w:r>
+        <w:rPr>
+          <w:rFonts w:hint="cs"/>
+        </w:rPr>
+        <w:t>Q</w:t>
+      </w:r>
+      <w:r>
+        <w:rPr>
+          <w:rFonts w:hint="cs"/>
+          <w:rtl/>
+        </w:rPr>
+        <w:t xml:space="preserve"> נקרא "גורם הטיב" של המערכת. במסנני </w:t>
+      </w:r>
+      <w:r>
+        <w:rPr>
+          <w:rFonts w:hint="cs"/>
+        </w:rPr>
+        <w:t>BUTTERWORTH</w:t>
+      </w:r>
+      <w:r>
+        <w:rPr>
+          <w:rFonts w:hint="cs"/>
+          <w:rtl/>
+        </w:rPr>
+        <w:t xml:space="preserve"> מתקיים </w:t>
+      </w:r>
+      <m:oMath>
+        <m:r>
+          <w:rPr>
+            <w:rFonts w:ascii="Cambria Math" w:hAnsi="Cambria Math"/>
+          </w:rPr>
+          <m:t>Q=1/</m:t>
+        </m:r>
+        <m:rad>
+          <m:radPr>
+            <m:ctrlPr>
+              <w:rPr>
+                <w:rFonts w:ascii="Cambria Math" w:hAnsi="Cambria Math"/>
+                <w:i/>
+              </w:rPr>
+            </m:ctrlPr>
+          </m:radPr>
+          <m:deg/>
+          <m:e>
+            <m:r>
+              <w:rPr>
+                <w:rFonts w:ascii="Cambria Math" w:hAnsi="Cambria Math"/>
+              </w:rPr>
+              <m:t xml:space="preserve">2 </m:t>
+            </m:r>
+          </m:e>
+        </m:rad>
+      </m:oMath>
+      <w:r>
+        <w:rPr>
+          <w:rFonts w:hint="cs"/>
+          <w:rtl/>
+        </w:rPr>
+        <w:t>.</w:t>
+      </w:r>
+    </w:p>
+    <w:p>
+      <w:pPr>
+        <w:rPr>
+          <w:rFonts w:eastAsiaTheme="minorEastAsia"/>
+          <w:rtl/>
+        </w:rPr>
+      </w:pPr>
+      <w:r>
+        <w:rPr>
+          <w:rFonts w:hint="cs"/>
+          <w:rtl/>
+        </w:rPr>
+        <w:t xml:space="preserve">מסנני </w:t>
+      </w:r>
+      <w:r>
+        <w:rPr>
+          <w:rFonts w:hint="cs"/>
+        </w:rPr>
+        <w:t>BP</w:t>
+      </w:r>
+      <w:r>
+        <w:t>/BS</w:t>
+      </w:r>
+      <w:r>
+        <w:rPr>
+          <w:rFonts w:hint="cs"/>
+          <w:rtl/>
+        </w:rPr>
+        <w:t xml:space="preserve"> ניתן לבטא בעזרת גורם הטיב וכתלות בתדר המרכזי (</w:t>
+      </w:r>
+      <m:oMath>
+        <m:sSub>
+          <m:sSubPr>
+            <m:ctrlPr>
+              <w:rPr>
+                <w:rFonts w:ascii="Cambria Math" w:hAnsi="Cambria Math"/>
+                <w:i/>
+              </w:rPr>
+            </m:ctrlPr>
+          </m:sSubPr>
+          <m:e>
+            <m:r>
+              <w:rPr>
+                <w:rFonts w:ascii="Cambria Math" w:hAnsi="Cambria Math"/>
+              </w:rPr>
+              <m:t>w</m:t>
+            </m:r>
+          </m:e>
+          <m:sub>
+            <m:r>
+              <w:rPr>
+                <w:rFonts w:ascii="Cambria Math" w:hAnsi="Cambria Math"/>
+              </w:rPr>
+              <m:t>c</m:t>
+            </m:r>
+          </m:sub>
+        </m:sSub>
+      </m:oMath>
+      <w:r>
+        <w:rPr>
+          <w:rFonts w:eastAsiaTheme="minorEastAsia"/>
+        </w:rPr>
+        <w:t>(</w:t>
+      </w:r>
+      <w:r>
+        <w:rPr>
+          <w:rFonts w:eastAsiaTheme="minorEastAsia" w:hint="cs"/>
+          <w:rtl/>
+        </w:rPr>
+        <w:t>:</w:t>
+      </w:r>
+    </w:p>
+    <w:p>
+      <w:pPr>
+        <w:rPr>
+          <w:rFonts w:eastAsiaTheme="minorEastAsia"/>
+          <w:rtl/>
+        </w:rPr>
+      </w:pPr>
+      <w:r>
+        <w:rPr>
+          <w:rFonts w:eastAsiaTheme="minorEastAsia" w:cs="Arial"/>
+          <w:rtl/>
+        </w:rPr>
+        <w:drawing>
+          <wp:inline distT="0" distB="0" distL="0" distR="0" wp14:anchorId="08658C0A" wp14:editId="2D213294">
+            <wp:extent cx="2172003" cy="685896"/>
+            <wp:effectExtent l="0" t="0" r="0" b="0"/>
+            <wp:docPr id="244593806" name="Picture 1"/>
+            <wp:cNvGraphicFramePr>
+              <a:graphicFrameLocks xmlns:a="http://schemas.openxmlformats.org/drawingml/2006/main" noChangeAspect="1"/>
+            </wp:cNvGraphicFramePr>
+            <a:graphic xmlns:a="http://schemas.openxmlformats.org/drawingml/2006/main">
+              <a:graphicData uri="http://schemas.openxmlformats.org/drawingml/2006/picture">
+                <pic:pic xmlns:pic="http://schemas.openxmlformats.org/drawingml/2006/picture">
+                  <pic:nvPicPr>
+                    <pic:cNvPr id="244593806" name=""/>
+                    <pic:cNvPicPr/>
+                  </pic:nvPicPr>
+                  <pic:blipFill>
+                    <a:blip r:embed="rId8"/>
+                    <a:stretch>
+                      <a:fillRect/>
+                    </a:stretch>
+                  </pic:blipFill>
+                  <pic:spPr>
+                    <a:xfrm>
+                      <a:off x="0" y="0"/>
+                      <a:ext cx="2172003" cy="685896"/>
+                    </a:xfrm>
+                    <a:prstGeom prst="rect">
+                      <a:avLst/>
+                    </a:prstGeom>
+                  </pic:spPr>
+                </pic:pic>
+              </a:graphicData>
+            </a:graphic>
+          </wp:inline>
+        </w:drawing>
+      </w:r>
+      <w:r>
+        <w:rPr>
+          <w:rFonts w:eastAsiaTheme="minorEastAsia" w:cs="Arial"/>
+          <w:rtl/>
+        </w:rPr>
+        <w:drawing>
+          <wp:inline distT="0" distB="0" distL="0" distR="0" wp14:anchorId="0C12451F" wp14:editId="088BB4D7">
+            <wp:extent cx="2124371" cy="638264"/>
+            <wp:effectExtent l="0" t="0" r="9525" b="9525"/>
+            <wp:docPr id="1441506228" name="Picture 1" descr="A black and white math equation&#10;&#10;Description automatically generated with medium confidence"/>
+            <wp:cNvGraphicFramePr>
+              <a:graphicFrameLocks xmlns:a="http://schemas.openxmlformats.org/drawingml/2006/main" noChangeAspect="1"/>
+            </wp:cNvGraphicFramePr>
+            <a:graphic xmlns:a="http://schemas.openxmlformats.org/drawingml/2006/main">
+              <a:graphicData uri="http://schemas.openxmlformats.org/drawingml/2006/picture">
+                <pic:pic xmlns:pic="http://schemas.openxmlformats.org/drawingml/2006/picture">
+                  <pic:nvPicPr>
+                    <pic:cNvPr id="1441506228" name="Picture 1" descr="A black and white math equation&#10;&#10;Description automatically generated with medium confidence"/>
+                    <pic:cNvPicPr/>
+                  </pic:nvPicPr>
+                  <pic:blipFill>
+                    <a:blip r:embed="rId9"/>
+                    <a:stretch>
+                      <a:fillRect/>
+                    </a:stretch>
+                  </pic:blipFill>
+                  <pic:spPr>
+                    <a:xfrm>
+                      <a:off x="0" y="0"/>
+                      <a:ext cx="2124371" cy="638264"/>
+                    </a:xfrm>
+                    <a:prstGeom prst="rect">
+                      <a:avLst/>
+                    </a:prstGeom>
+                  </pic:spPr>
+                </pic:pic>
+              </a:graphicData>
+            </a:graphic>
+          </wp:inline>
+        </w:drawing>
+      </w:r>
+    </w:p>
+    <w:p>
+      <w:pPr>
+        <w:rPr>
+          <w:rFonts w:eastAsiaTheme="minorEastAsia"/>
+          <w:rtl/>
+        </w:rPr>
+      </w:pPr>
+      <w:r>
+        <w:rPr>
+          <w:rFonts w:eastAsiaTheme="minorEastAsia" w:cs="Arial"/>
+          <w:rtl/>
+        </w:rPr>
+        <w:drawing>
+          <wp:anchor distT="0" distB="0" distL="114300" distR="114300" simplePos="0" relativeHeight="251658240" behindDoc="0" locked="0" layoutInCell="1" allowOverlap="1" wp14:anchorId="06A929FA" wp14:editId="5C564796">
+            <wp:simplePos x="0" y="0"/>
+            <wp:positionH relativeFrom="margin">
+              <wp:align>right</wp:align>
+            </wp:positionH>
+            <wp:positionV relativeFrom="paragraph">
+              <wp:posOffset>648970</wp:posOffset>
+            </wp:positionV>
+            <wp:extent cx="5274310" cy="2074545"/>
+            <wp:effectExtent l="0" t="0" r="2540" b="1905"/>
+            <wp:wrapNone/>
+            <wp:docPr id="1081667188" name="Picture 1"/>
+            <wp:cNvGraphicFramePr>
+              <a:graphicFrameLocks xmlns:a="http://schemas.openxmlformats.org/drawingml/2006/main" noChangeAspect="1"/>
+            </wp:cNvGraphicFramePr>
+            <a:graphic xmlns:a="http://schemas.openxmlformats.org/drawingml/2006/main">
+              <a:graphicData uri="http://schemas.openxmlformats.org/drawingml/2006/picture">
+                <pic:pic xmlns:pic="http://schemas.openxmlformats.org/drawingml/2006/picture">
+                  <pic:nvPicPr>
+                    <pic:cNvPr id="1081667188" name=""/>
+                    <pic:cNvPicPr/>
+                  </pic:nvPicPr>
+                  <pic:blipFill>
+                    <a:blip r:embed="rId10">
+                      <a:extLst>
+                        <a:ext uri="{28A0092B-C50C-407E-A947-70E740481C1C}">
+                          <a14:useLocalDpi xmlns:a14="http://schemas.microsoft.com/office/drawing/2010/main" val="0"/>
+                        </a:ext>
+                      </a:extLst>
+                    </a:blip>
+                    <a:stretch>
+                      <a:fillRect/>
+                    </a:stretch>
+                  </pic:blipFill>
+                  <pic:spPr>
+                    <a:xfrm>
+                      <a:off x="0" y="0"/>
+                      <a:ext cx="5274310" cy="2074545"/>
+                    </a:xfrm>
+                    <a:prstGeom prst="rect">
+                      <a:avLst/>
+                    </a:prstGeom>
+                  </pic:spPr>
+                </pic:pic>
+              </a:graphicData>
+            </a:graphic>
+          </wp:anchor>
+        </w:drawing>
+      </w:r>
+      <w:r>
+        <w:rPr>
+          <w:rFonts w:eastAsiaTheme="minorEastAsia" w:hint="cs"/>
+          <w:rtl/>
+        </w:rPr>
+        <w:t xml:space="preserve">כאשר במסננים אלו גורם הטיב מכיל בתוכו גם מידע על רוחב הפס היחסי: </w:t>
+      </w:r>
+      <m:oMath>
+        <m:r>
+          <w:rPr>
+            <w:rFonts w:ascii="Cambria Math" w:eastAsiaTheme="minorEastAsia" w:hAnsi="Cambria Math"/>
+          </w:rPr>
+          <m:t>Q=</m:t>
+        </m:r>
+        <m:f>
+          <m:fPr>
+            <m:ctrlPr>
+              <w:rPr>
+                <w:rFonts w:ascii="Cambria Math" w:eastAsiaTheme="minorEastAsia" w:hAnsi="Cambria Math"/>
+                <w:i/>
+              </w:rPr>
+            </m:ctrlPr>
+          </m:fPr>
+          <m:num>
+            <m:sSub>
+              <m:sSubPr>
+                <m:ctrlPr>
+                  <w:rPr>
+                    <w:rFonts w:ascii="Cambria Math" w:eastAsiaTheme="minorEastAsia" w:hAnsi="Cambria Math"/>
+                    <w:i/>
+                  </w:rPr>
+                </m:ctrlPr>
+              </m:sSubPr>
+              <m:e>
+                <m:r>
+                  <w:rPr>
+                    <w:rFonts w:ascii="Cambria Math" w:eastAsiaTheme="minorEastAsia" w:hAnsi="Cambria Math"/>
+                  </w:rPr>
+                  <m:t>f</m:t>
+                </m:r>
+              </m:e>
+              <m:sub>
+                <m:r>
+                  <w:rPr>
+                    <w:rFonts w:ascii="Cambria Math" w:eastAsiaTheme="minorEastAsia" w:hAnsi="Cambria Math"/>
+                  </w:rPr>
+                  <m:t>c</m:t>
+                </m:r>
+              </m:sub>
+            </m:sSub>
+          </m:num>
+          <m:den>
+            <m:sSub>
+              <m:sSubPr>
+                <m:ctrlPr>
+                  <w:rPr>
+                    <w:rFonts w:ascii="Cambria Math" w:eastAsiaTheme="minorEastAsia" w:hAnsi="Cambria Math"/>
+                    <w:i/>
+                  </w:rPr>
+                </m:ctrlPr>
+              </m:sSubPr>
+              <m:e>
+                <m:r>
+                  <w:rPr>
+                    <w:rFonts w:ascii="Cambria Math" w:eastAsiaTheme="minorEastAsia" w:hAnsi="Cambria Math"/>
+                  </w:rPr>
+                  <m:t>f</m:t>
+                </m:r>
+              </m:e>
+              <m:sub>
+                <m:r>
+                  <w:rPr>
+                    <w:rFonts w:ascii="Cambria Math" w:eastAsiaTheme="minorEastAsia" w:hAnsi="Cambria Math"/>
+                  </w:rPr>
+                  <m:t>b</m:t>
+                </m:r>
+              </m:sub>
+            </m:sSub>
+          </m:den>
+        </m:f>
+      </m:oMath>
+      <w:r>
+        <w:rPr>
+          <w:rFonts w:eastAsiaTheme="minorEastAsia" w:hint="cs"/>
+          <w:rtl/>
+        </w:rPr>
+        <w:t xml:space="preserve">. במסננים בהם יחס זה (בין התדר המרכזי לרוחב הפס) </w:t>
+      </w:r>
+      <w:r>
+        <w:rPr>
+          <w:rFonts w:eastAsiaTheme="minorEastAsia" w:hint="cs"/>
           <w:b/>
           <w:bCs/>
-          <w:u w:val="single"/>
-          <w:rtl/>
-        </w:rPr>
-        <w:t>2</w:t>
-      </w:r>
-      <w:r>
-        <w:rPr>
-          <w:rFonts w:hint="cs"/>
-          <w:b/>
-          <w:bCs/>
-          <w:u w:val="single"/>
-          <w:rtl/>
-        </w:rPr>
-        <w:t xml:space="preserve"> </w:t>
-      </w:r>
-      <w:r>
-        <w:rPr>
-          <w:rFonts w:hint="cs"/>
-          <w:b/>
-          <w:bCs/>
-          <w:u w:val="single"/>
-          <w:rtl/>
-        </w:rPr>
-        <w:t>פילטרים רקורסיביים:</w:t>
-      </w:r>
-    </w:p>
-    <w:p>
-      <w:pPr>
-        <w:rPr>
-          <w:rtl/>
-        </w:rPr>
-      </w:pPr>
-      <w:r>
-        <w:rPr>
-          <w:rFonts w:eastAsiaTheme="minorEastAsia" w:hint="cs"/>
-          <w:u w:val="single"/>
-          <w:rtl/>
-        </w:rPr>
-        <w:t>הקדמה</w:t>
-      </w:r>
-      <w:r>
-        <w:rPr>
-          <w:rFonts w:hint="cs"/>
+          <w:rtl/>
+        </w:rPr>
+        <w:t>קבוע</w:t>
+      </w:r>
+      <w:r>
+        <w:rPr>
+          <w:rFonts w:eastAsiaTheme="minorEastAsia" w:hint="cs"/>
+          <w:rtl/>
+        </w:rPr>
+        <w:t xml:space="preserve"> נקראים מסנני </w:t>
+      </w:r>
+      <w:r>
+        <w:rPr>
+          <w:rFonts w:eastAsiaTheme="minorEastAsia"/>
+        </w:rPr>
+        <w:t>constant-Q</w:t>
+      </w:r>
+      <w:r>
+        <w:rPr>
+          <w:rFonts w:eastAsiaTheme="minorEastAsia" w:hint="cs"/>
+          <w:rtl/>
+        </w:rPr>
+        <w:t xml:space="preserve"> (באופן סלף אקספלנטורי למדי..). ניתן לראות דוגמא למשפחת פילטרים כזו כנגד סקאלה ל</w:t>
+      </w:r>
+      <w:r>
+        <w:rPr>
+          <w:rFonts w:eastAsiaTheme="minorEastAsia" w:hint="cs"/>
+          <w:rtl/>
+        </w:rPr>
+        <w:t>ינארית</w:t>
+      </w:r>
+      <w:r>
+        <w:rPr>
+          <w:rFonts w:eastAsiaTheme="minorEastAsia" w:hint="cs"/>
           <w:rtl/>
         </w:rPr>
         <w:t>:</w:t>
@@ -1798,87 +2432,70 @@
     <w:p>
       <w:pPr>
         <w:rPr>
-          <w:rFonts w:hint="cs"/>
-          <w:rtl/>
-        </w:rPr>
-      </w:pPr>
-      <w:r>
-        <w:rPr>
-          <w:rFonts w:hint="cs"/>
-          <w:rtl/>
-        </w:rPr>
-        <w:t xml:space="preserve">למימוש פילטרים ישנן שתי גישות. האחת: מימוש הפילטר תוך שימוש ב"אפסים" בלבד, במישור </w:t>
-      </w:r>
-      <w:r>
-        <w:t>s</w:t>
-      </w:r>
-      <w:r>
-        <w:rPr>
-          <w:rFonts w:hint="cs"/>
-          <w:rtl/>
-        </w:rPr>
-        <w:t xml:space="preserve"> (או </w:t>
-      </w:r>
-      <w:r>
-        <w:t>z</w:t>
-      </w:r>
-      <w:r>
-        <w:rPr>
-          <w:rFonts w:hint="cs"/>
-          <w:rtl/>
-        </w:rPr>
-        <w:t xml:space="preserve">) </w:t>
-      </w:r>
-      <w:r>
-        <w:rPr>
-          <w:rtl/>
-        </w:rPr>
-        <w:t>–</w:t>
-      </w:r>
-      <w:r>
-        <w:rPr>
-          <w:rFonts w:hint="cs"/>
-          <w:rtl/>
-        </w:rPr>
-        <w:t xml:space="preserve"> פילטר חסר משוב (לא רקורסיבי). השניה: מימוש הפילטר תוך שימוש ב"אפסים" וב"קטבים" (המעידים על היותו פילטר רקורסיבי). לשתי הגישות ישנן משמעויות ותכונות שונות, בעוד שהנקודה המרכזית שניתן לגעת בה כרגע היא זמן החישוב של המערכת. בעזרת פילטר רקורסיבי (בעל קטבים), נוכל לממש מסנן מסדר נמוך בהרבה יותר מכך של מסנן בעל אפסים בלבד, על מנת לקרב פתרון של בעיה זהה. מכך, נסיק שפילטר רקורסיבי יוכל לבצע את החישוב בזמן קצר יותר (סדר נמוך יותר של מערכת).</w:t>
-      </w:r>
-    </w:p>
-    <w:p>
-      <w:pPr>
-        <w:rPr>
-          <w:rFonts w:hint="cs"/>
-          <w:rtl/>
-        </w:rPr>
-      </w:pPr>
-    </w:p>
-    <w:p>
-      <w:pPr>
-        <w:rPr>
-          <w:rFonts w:eastAsiaTheme="minorEastAsia" w:hint="cs"/>
-          <w:i/>
-        </w:rPr>
-      </w:pPr>
-    </w:p>
-    <w:p>
-      <w:pPr>
-        <w:rPr>
-          <w:rFonts w:eastAsiaTheme="minorEastAsia" w:hint="cs"/>
-          <w:rtl/>
-        </w:rPr>
-      </w:pPr>
-    </w:p>
-    <w:p>
-      <w:pPr>
-        <w:rPr>
-          <w:rFonts w:eastAsiaTheme="minorEastAsia"/>
-          <w:rtl/>
-        </w:rPr>
-      </w:pPr>
-    </w:p>
-    <w:p>
-      <w:pPr>
-        <w:rPr>
-          <w:rFonts w:eastAsiaTheme="minorEastAsia" w:hint="cs"/>
+          <w:rFonts w:eastAsiaTheme="minorEastAsia"/>
+          <w:rtl/>
+        </w:rPr>
+      </w:pPr>
+    </w:p>
+    <w:p>
+      <w:pPr>
+        <w:rPr>
+          <w:rFonts w:eastAsiaTheme="minorEastAsia"/>
+          <w:rtl/>
+        </w:rPr>
+      </w:pPr>
+    </w:p>
+    <w:p>
+      <w:pPr>
+        <w:rPr>
+          <w:rFonts w:eastAsiaTheme="minorEastAsia"/>
+          <w:rtl/>
+        </w:rPr>
+      </w:pPr>
+    </w:p>
+    <w:p>
+      <w:pPr>
+        <w:rPr>
+          <w:rFonts w:eastAsiaTheme="minorEastAsia"/>
+          <w:rtl/>
+        </w:rPr>
+      </w:pPr>
+    </w:p>
+    <w:p>
+      <w:pPr>
+        <w:rPr>
+          <w:rFonts w:eastAsiaTheme="minorEastAsia"/>
+        </w:rPr>
+      </w:pPr>
+    </w:p>
+    <w:p>
+      <w:pPr>
+        <w:rPr>
+          <w:rFonts w:eastAsiaTheme="minorEastAsia" w:hint="cs"/>
+          <w:rtl/>
+        </w:rPr>
+      </w:pPr>
+    </w:p>
+    <w:p>
+      <w:pPr>
+        <w:rPr>
+          <w:rFonts w:eastAsiaTheme="minorEastAsia"/>
+          <w:rtl/>
+        </w:rPr>
+      </w:pPr>
+    </w:p>
+    <w:p>
+      <w:pPr>
+        <w:rPr>
+          <w:rFonts w:eastAsiaTheme="minorEastAsia"/>
+          <w:rtl/>
+        </w:rPr>
+      </w:pPr>
+    </w:p>
+    <w:p>
+      <w:pPr>
+        <w:rPr>
+          <w:rFonts w:eastAsiaTheme="minorEastAsia"/>
           <w:rtl/>
         </w:rPr>
       </w:pPr>

</xml_diff>

<commit_message>
11.12 - summerized untill peak filters
</commit_message>
<xml_diff>
--- a/Audio Signal Processing - Rotem Tsalisher.docx
+++ b/Audio Signal Processing - Rotem Tsalisher.docx
@@ -1919,6 +1919,7 @@
       <w:r>
         <w:rPr>
           <w:rFonts w:cs="Arial"/>
+          <w:noProof/>
           <w:rtl/>
         </w:rPr>
         <w:drawing>
@@ -1960,6 +1961,7 @@
       <w:r>
         <w:rPr>
           <w:rFonts w:cs="Arial"/>
+          <w:noProof/>
           <w:rtl/>
         </w:rPr>
         <w:drawing>
@@ -2155,6 +2157,7 @@
       <w:r>
         <w:rPr>
           <w:rFonts w:eastAsiaTheme="minorEastAsia" w:cs="Arial"/>
+          <w:noProof/>
           <w:rtl/>
         </w:rPr>
         <w:drawing>
@@ -2196,6 +2199,7 @@
       <w:r>
         <w:rPr>
           <w:rFonts w:eastAsiaTheme="minorEastAsia" w:cs="Arial"/>
+          <w:noProof/>
           <w:rtl/>
         </w:rPr>
         <w:drawing>
@@ -2245,6 +2249,7 @@
       <w:r>
         <w:rPr>
           <w:rFonts w:eastAsiaTheme="minorEastAsia" w:cs="Arial"/>
+          <w:noProof/>
           <w:rtl/>
         </w:rPr>
         <w:drawing>
@@ -2471,38 +2476,1160 @@
     <w:p>
       <w:pPr>
         <w:rPr>
-          <w:rFonts w:eastAsiaTheme="minorEastAsia" w:hint="cs"/>
-          <w:rtl/>
-        </w:rPr>
-      </w:pPr>
-    </w:p>
-    <w:p>
-      <w:pPr>
-        <w:rPr>
-          <w:rFonts w:eastAsiaTheme="minorEastAsia"/>
-          <w:rtl/>
-        </w:rPr>
-      </w:pPr>
-    </w:p>
-    <w:p>
-      <w:pPr>
-        <w:rPr>
-          <w:rFonts w:eastAsiaTheme="minorEastAsia"/>
-          <w:rtl/>
-        </w:rPr>
-      </w:pPr>
-    </w:p>
-    <w:p>
-      <w:pPr>
-        <w:rPr>
-          <w:rFonts w:eastAsiaTheme="minorEastAsia"/>
-          <w:rtl/>
-        </w:rPr>
-      </w:pPr>
+          <w:b/>
+          <w:bCs/>
+          <w:u w:val="single"/>
+          <w:rtl/>
+        </w:rPr>
+      </w:pPr>
+      <w:r>
+        <w:rPr>
+          <w:rFonts w:hint="cs"/>
+          <w:b/>
+          <w:bCs/>
+          <w:u w:val="single"/>
+          <w:rtl/>
+        </w:rPr>
+        <w:lastRenderedPageBreak/>
+        <w:t>5.</w:t>
+      </w:r>
+      <w:r>
+        <w:rPr>
+          <w:rFonts w:hint="cs"/>
+          <w:b/>
+          <w:bCs/>
+          <w:u w:val="single"/>
+          <w:rtl/>
+        </w:rPr>
+        <w:t>3</w:t>
+      </w:r>
+      <w:r>
+        <w:rPr>
+          <w:rFonts w:hint="cs"/>
+          <w:b/>
+          <w:bCs/>
+          <w:u w:val="single"/>
+          <w:rtl/>
+        </w:rPr>
+        <w:t xml:space="preserve"> </w:t>
+      </w:r>
+      <w:r>
+        <w:rPr>
+          <w:b/>
+          <w:bCs/>
+          <w:u w:val="single"/>
+        </w:rPr>
+        <w:t>Shelving Filters</w:t>
+      </w:r>
+      <w:r>
+        <w:rPr>
+          <w:rFonts w:hint="cs"/>
+          <w:b/>
+          <w:bCs/>
+          <w:u w:val="single"/>
+          <w:rtl/>
+        </w:rPr>
+        <w:t>:</w:t>
+      </w:r>
+    </w:p>
+    <w:p>
+      <w:pPr>
+        <w:rPr>
+          <w:rtl/>
+        </w:rPr>
+      </w:pPr>
+      <w:r>
+        <w:rPr>
+          <w:rFonts w:hint="cs"/>
+          <w:rtl/>
+        </w:rPr>
+        <w:t xml:space="preserve">הפילטר נועד "למשקל" תחומי תדר מסויימים, בעוד שהוא משאיר את שאר התחומים כמו שהם. את משוואות המסנן ניתן לבנות בעזרת </w:t>
+      </w:r>
+      <w:r>
+        <w:t>LP\HP</w:t>
+      </w:r>
+      <w:r>
+        <w:rPr>
+          <w:rFonts w:hint="cs"/>
+          <w:rtl/>
+        </w:rPr>
+        <w:t>, כאשר נדרוש ששאר התדרים שה</w:t>
+      </w:r>
+      <w:r>
+        <w:rPr>
+          <w:rFonts w:hint="cs"/>
+        </w:rPr>
+        <w:t>LP</w:t>
+      </w:r>
+      <w:r>
+        <w:rPr>
+          <w:rFonts w:hint="cs"/>
+          <w:rtl/>
+        </w:rPr>
+        <w:t>\</w:t>
+      </w:r>
+      <w:r>
+        <w:rPr>
+          <w:rFonts w:hint="cs"/>
+        </w:rPr>
+        <w:t>HP</w:t>
+      </w:r>
+      <w:r>
+        <w:rPr>
+          <w:rFonts w:hint="cs"/>
+          <w:rtl/>
+        </w:rPr>
+        <w:t xml:space="preserve"> "מאפס", כעת יעברו בלי עיבוד (כלומר: לחבר </w:t>
+      </w:r>
+      <w:r>
+        <w:rPr>
+          <w:rFonts w:hint="cs"/>
+          <w:rtl/>
+        </w:rPr>
+        <w:t>את המסנן במקביל</w:t>
+      </w:r>
+      <w:r>
+        <w:rPr>
+          <w:rFonts w:hint="cs"/>
+          <w:rtl/>
+        </w:rPr>
+        <w:t xml:space="preserve"> עם מסנן </w:t>
+      </w:r>
+      <w:r>
+        <w:rPr>
+          <w:rFonts w:hint="cs"/>
+        </w:rPr>
+        <w:t>ALL PA</w:t>
+      </w:r>
+      <w:r>
+        <w:t>SS</w:t>
+      </w:r>
+      <w:r>
+        <w:rPr>
+          <w:rFonts w:hint="cs"/>
+          <w:rtl/>
+        </w:rPr>
+        <w:t xml:space="preserve">). דוגמא למסנן </w:t>
+      </w:r>
+      <w:r>
+        <w:rPr>
+          <w:rFonts w:hint="cs"/>
+        </w:rPr>
+        <w:t>LP</w:t>
+      </w:r>
+      <w:r>
+        <w:rPr>
+          <w:rFonts w:hint="cs"/>
+          <w:rtl/>
+        </w:rPr>
+        <w:t xml:space="preserve"> </w:t>
+      </w:r>
+      <w:r>
+        <w:rPr>
+          <w:rFonts w:hint="cs"/>
+          <w:rtl/>
+        </w:rPr>
+        <w:t>מסוג זה מסדר ראשון:</w:t>
+      </w:r>
+    </w:p>
+    <w:p>
+      <w:pPr>
+        <w:rPr>
+          <w:rtl/>
+        </w:rPr>
+      </w:pPr>
+      <w:r>
+        <w:rPr>
+          <w:rFonts w:cs="Arial"/>
+          <w:rtl/>
+        </w:rPr>
+        <w:drawing>
+          <wp:inline distT="0" distB="0" distL="0" distR="0" wp14:anchorId="214117E4" wp14:editId="77F83529">
+            <wp:extent cx="2848373" cy="590632"/>
+            <wp:effectExtent l="0" t="0" r="9525" b="0"/>
+            <wp:docPr id="1463216892" name="Picture 1"/>
+            <wp:cNvGraphicFramePr>
+              <a:graphicFrameLocks xmlns:a="http://schemas.openxmlformats.org/drawingml/2006/main" noChangeAspect="1"/>
+            </wp:cNvGraphicFramePr>
+            <a:graphic xmlns:a="http://schemas.openxmlformats.org/drawingml/2006/main">
+              <a:graphicData uri="http://schemas.openxmlformats.org/drawingml/2006/picture">
+                <pic:pic xmlns:pic="http://schemas.openxmlformats.org/drawingml/2006/picture">
+                  <pic:nvPicPr>
+                    <pic:cNvPr id="1463216892" name=""/>
+                    <pic:cNvPicPr/>
+                  </pic:nvPicPr>
+                  <pic:blipFill>
+                    <a:blip r:embed="rId11"/>
+                    <a:stretch>
+                      <a:fillRect/>
+                    </a:stretch>
+                  </pic:blipFill>
+                  <pic:spPr>
+                    <a:xfrm>
+                      <a:off x="0" y="0"/>
+                      <a:ext cx="2848373" cy="590632"/>
+                    </a:xfrm>
+                    <a:prstGeom prst="rect">
+                      <a:avLst/>
+                    </a:prstGeom>
+                  </pic:spPr>
+                </pic:pic>
+              </a:graphicData>
+            </a:graphic>
+          </wp:inline>
+        </w:drawing>
+      </w:r>
+    </w:p>
+    <w:p>
+      <w:pPr>
+        <w:rPr>
+          <w:rtl/>
+        </w:rPr>
+      </w:pPr>
+      <w:r>
+        <w:rPr>
+          <w:rFonts w:hint="cs"/>
+          <w:rtl/>
+        </w:rPr>
+        <w:t xml:space="preserve">כאשר </w:t>
+      </w:r>
+      <w:r>
+        <w:rPr>
+          <w:rFonts w:hint="cs"/>
+        </w:rPr>
+        <w:t>H</w:t>
+      </w:r>
+      <w:r>
+        <w:t>0</w:t>
+      </w:r>
+      <w:r>
+        <w:rPr>
+          <w:rFonts w:hint="cs"/>
+          <w:rtl/>
+        </w:rPr>
+        <w:t xml:space="preserve"> הוא קבוע המייצג הגבר </w:t>
+      </w:r>
+      <w:r>
+        <w:rPr>
+          <w:rFonts w:hint="cs"/>
+        </w:rPr>
+        <w:t>DC</w:t>
+      </w:r>
+      <w:r>
+        <w:rPr>
+          <w:rFonts w:hint="cs"/>
+          <w:rtl/>
+        </w:rPr>
+        <w:t>.</w:t>
+      </w:r>
+      <w:r>
+        <w:rPr>
+          <w:rFonts w:hint="cs"/>
+          <w:rtl/>
+        </w:rPr>
+        <w:t xml:space="preserve"> ייצוג נוסף למסנן הוא המשוואה הבאה:</w:t>
+      </w:r>
+    </w:p>
+    <w:p>
+      <w:pPr>
+        <w:rPr>
+          <w:rtl/>
+        </w:rPr>
+      </w:pPr>
+      <w:r>
+        <w:rPr>
+          <w:rFonts w:cs="Arial"/>
+          <w:rtl/>
+        </w:rPr>
+        <w:drawing>
+          <wp:inline distT="0" distB="0" distL="0" distR="0" wp14:anchorId="0345F0B1" wp14:editId="66DD3826">
+            <wp:extent cx="2648320" cy="657317"/>
+            <wp:effectExtent l="0" t="0" r="0" b="9525"/>
+            <wp:docPr id="1695542514" name="Picture 1"/>
+            <wp:cNvGraphicFramePr>
+              <a:graphicFrameLocks xmlns:a="http://schemas.openxmlformats.org/drawingml/2006/main" noChangeAspect="1"/>
+            </wp:cNvGraphicFramePr>
+            <a:graphic xmlns:a="http://schemas.openxmlformats.org/drawingml/2006/main">
+              <a:graphicData uri="http://schemas.openxmlformats.org/drawingml/2006/picture">
+                <pic:pic xmlns:pic="http://schemas.openxmlformats.org/drawingml/2006/picture">
+                  <pic:nvPicPr>
+                    <pic:cNvPr id="1695542514" name=""/>
+                    <pic:cNvPicPr/>
+                  </pic:nvPicPr>
+                  <pic:blipFill>
+                    <a:blip r:embed="rId12"/>
+                    <a:stretch>
+                      <a:fillRect/>
+                    </a:stretch>
+                  </pic:blipFill>
+                  <pic:spPr>
+                    <a:xfrm>
+                      <a:off x="0" y="0"/>
+                      <a:ext cx="2648320" cy="657317"/>
+                    </a:xfrm>
+                    <a:prstGeom prst="rect">
+                      <a:avLst/>
+                    </a:prstGeom>
+                  </pic:spPr>
+                </pic:pic>
+              </a:graphicData>
+            </a:graphic>
+          </wp:inline>
+        </w:drawing>
+      </w:r>
+    </w:p>
+    <w:p>
+      <w:pPr>
+        <w:rPr>
+          <w:rtl/>
+        </w:rPr>
+      </w:pPr>
+      <w:r>
+        <w:rPr>
+          <w:rFonts w:hint="cs"/>
+          <w:rtl/>
+        </w:rPr>
+        <w:t xml:space="preserve">כאשר </w:t>
+      </w:r>
+      <w:r>
+        <w:rPr>
+          <w:rFonts w:hint="cs"/>
+        </w:rPr>
+        <w:t>V</w:t>
+      </w:r>
+      <w:r>
+        <w:t>0</w:t>
+      </w:r>
+      <w:r>
+        <w:rPr>
+          <w:rFonts w:hint="cs"/>
+          <w:rtl/>
+        </w:rPr>
+        <w:t xml:space="preserve"> גדול מאחד הפילטר מייצר "הגבר" לתחום התדר הרצוי. כאשר הפרמטר קטן מאחד, נוצר "הנחת" לתחום התדר. יחד עם זאת, פרמטר קטן מאחד משפיע על תדר ה</w:t>
+      </w:r>
+      <w:r>
+        <w:rPr>
+          <w:rFonts w:hint="cs"/>
+          <w:rtl/>
+        </w:rPr>
+        <w:t>ברך</w:t>
+      </w:r>
+      <w:r>
+        <w:rPr>
+          <w:rFonts w:hint="cs"/>
+          <w:rtl/>
+        </w:rPr>
+        <w:t xml:space="preserve"> </w:t>
+      </w:r>
+      <w:r>
+        <w:t>fc</w:t>
+      </w:r>
+      <w:r>
+        <w:rPr>
+          <w:rFonts w:hint="cs"/>
+          <w:rtl/>
+        </w:rPr>
+        <w:t>. אם נרצה לייצר הנחת בלי להשפיע על תדר הברך, נוכל לחשב את המסנן ה"מגביר" ולקחת את ההופכי לו:</w:t>
+      </w:r>
+    </w:p>
+    <w:p>
+      <w:pPr>
+        <w:rPr>
+          <w:rtl/>
+        </w:rPr>
+      </w:pPr>
+      <w:r>
+        <w:rPr>
+          <w:rFonts w:cs="Arial"/>
+          <w:rtl/>
+        </w:rPr>
+        <w:drawing>
+          <wp:inline distT="0" distB="0" distL="0" distR="0" wp14:anchorId="654C3367" wp14:editId="6869DA01">
+            <wp:extent cx="1295581" cy="533474"/>
+            <wp:effectExtent l="0" t="0" r="0" b="0"/>
+            <wp:docPr id="35200357" name="Picture 1"/>
+            <wp:cNvGraphicFramePr>
+              <a:graphicFrameLocks xmlns:a="http://schemas.openxmlformats.org/drawingml/2006/main" noChangeAspect="1"/>
+            </wp:cNvGraphicFramePr>
+            <a:graphic xmlns:a="http://schemas.openxmlformats.org/drawingml/2006/main">
+              <a:graphicData uri="http://schemas.openxmlformats.org/drawingml/2006/picture">
+                <pic:pic xmlns:pic="http://schemas.openxmlformats.org/drawingml/2006/picture">
+                  <pic:nvPicPr>
+                    <pic:cNvPr id="35200357" name=""/>
+                    <pic:cNvPicPr/>
+                  </pic:nvPicPr>
+                  <pic:blipFill>
+                    <a:blip r:embed="rId13"/>
+                    <a:stretch>
+                      <a:fillRect/>
+                    </a:stretch>
+                  </pic:blipFill>
+                  <pic:spPr>
+                    <a:xfrm>
+                      <a:off x="0" y="0"/>
+                      <a:ext cx="1295581" cy="533474"/>
+                    </a:xfrm>
+                    <a:prstGeom prst="rect">
+                      <a:avLst/>
+                    </a:prstGeom>
+                  </pic:spPr>
+                </pic:pic>
+              </a:graphicData>
+            </a:graphic>
+          </wp:inline>
+        </w:drawing>
+      </w:r>
+    </w:p>
+    <w:p>
+      <w:pPr>
+        <w:rPr>
+          <w:rtl/>
+        </w:rPr>
+      </w:pPr>
+      <w:r>
+        <w:rPr>
+          <w:rFonts w:hint="cs"/>
+          <w:rtl/>
+        </w:rPr>
+        <w:t xml:space="preserve">דוגמא למסנן </w:t>
+      </w:r>
+      <w:r>
+        <w:rPr>
+          <w:rFonts w:hint="cs"/>
+        </w:rPr>
+        <w:t>HP</w:t>
+      </w:r>
+      <w:r>
+        <w:rPr>
+          <w:rFonts w:hint="cs"/>
+          <w:rtl/>
+        </w:rPr>
+        <w:t>:</w:t>
+      </w:r>
+    </w:p>
+    <w:p>
+      <w:pPr>
+        <w:rPr>
+          <w:rFonts w:hint="cs"/>
+          <w:rtl/>
+        </w:rPr>
+      </w:pPr>
+      <w:r>
+        <w:rPr>
+          <w:rFonts w:cs="Arial"/>
+          <w:rtl/>
+        </w:rPr>
+        <w:drawing>
+          <wp:inline distT="0" distB="0" distL="0" distR="0" wp14:anchorId="108E042E" wp14:editId="5DBBEC49">
+            <wp:extent cx="2905530" cy="609685"/>
+            <wp:effectExtent l="0" t="0" r="9525" b="0"/>
+            <wp:docPr id="620175716" name="Picture 1"/>
+            <wp:cNvGraphicFramePr>
+              <a:graphicFrameLocks xmlns:a="http://schemas.openxmlformats.org/drawingml/2006/main" noChangeAspect="1"/>
+            </wp:cNvGraphicFramePr>
+            <a:graphic xmlns:a="http://schemas.openxmlformats.org/drawingml/2006/main">
+              <a:graphicData uri="http://schemas.openxmlformats.org/drawingml/2006/picture">
+                <pic:pic xmlns:pic="http://schemas.openxmlformats.org/drawingml/2006/picture">
+                  <pic:nvPicPr>
+                    <pic:cNvPr id="620175716" name=""/>
+                    <pic:cNvPicPr/>
+                  </pic:nvPicPr>
+                  <pic:blipFill>
+                    <a:blip r:embed="rId14"/>
+                    <a:stretch>
+                      <a:fillRect/>
+                    </a:stretch>
+                  </pic:blipFill>
+                  <pic:spPr>
+                    <a:xfrm>
+                      <a:off x="0" y="0"/>
+                      <a:ext cx="2905530" cy="609685"/>
+                    </a:xfrm>
+                    <a:prstGeom prst="rect">
+                      <a:avLst/>
+                    </a:prstGeom>
+                  </pic:spPr>
+                </pic:pic>
+              </a:graphicData>
+            </a:graphic>
+          </wp:inline>
+        </w:drawing>
+      </w:r>
+    </w:p>
+    <w:p>
+      <w:pPr>
+        <w:rPr>
+          <w:rtl/>
+        </w:rPr>
+      </w:pPr>
+      <w:r>
+        <w:rPr>
+          <w:rFonts w:eastAsiaTheme="minorEastAsia" w:cs="Arial"/>
+          <w:rtl/>
+        </w:rPr>
+        <w:drawing>
+          <wp:anchor distT="0" distB="0" distL="114300" distR="114300" simplePos="0" relativeHeight="251659264" behindDoc="0" locked="0" layoutInCell="1" allowOverlap="1" wp14:anchorId="6006F627" wp14:editId="4FDF855F">
+            <wp:simplePos x="0" y="0"/>
+            <wp:positionH relativeFrom="column">
+              <wp:posOffset>-285750</wp:posOffset>
+            </wp:positionH>
+            <wp:positionV relativeFrom="paragraph">
+              <wp:posOffset>264795</wp:posOffset>
+            </wp:positionV>
+            <wp:extent cx="2438740" cy="543001"/>
+            <wp:effectExtent l="0" t="0" r="0" b="9525"/>
+            <wp:wrapNone/>
+            <wp:docPr id="432692660" name="Picture 1"/>
+            <wp:cNvGraphicFramePr>
+              <a:graphicFrameLocks xmlns:a="http://schemas.openxmlformats.org/drawingml/2006/main" noChangeAspect="1"/>
+            </wp:cNvGraphicFramePr>
+            <a:graphic xmlns:a="http://schemas.openxmlformats.org/drawingml/2006/main">
+              <a:graphicData uri="http://schemas.openxmlformats.org/drawingml/2006/picture">
+                <pic:pic xmlns:pic="http://schemas.openxmlformats.org/drawingml/2006/picture">
+                  <pic:nvPicPr>
+                    <pic:cNvPr id="432692660" name=""/>
+                    <pic:cNvPicPr/>
+                  </pic:nvPicPr>
+                  <pic:blipFill>
+                    <a:blip r:embed="rId15">
+                      <a:extLst>
+                        <a:ext uri="{28A0092B-C50C-407E-A947-70E740481C1C}">
+                          <a14:useLocalDpi xmlns:a14="http://schemas.microsoft.com/office/drawing/2010/main" val="0"/>
+                        </a:ext>
+                      </a:extLst>
+                    </a:blip>
+                    <a:stretch>
+                      <a:fillRect/>
+                    </a:stretch>
+                  </pic:blipFill>
+                  <pic:spPr>
+                    <a:xfrm>
+                      <a:off x="0" y="0"/>
+                      <a:ext cx="2438740" cy="543001"/>
+                    </a:xfrm>
+                    <a:prstGeom prst="rect">
+                      <a:avLst/>
+                    </a:prstGeom>
+                  </pic:spPr>
+                </pic:pic>
+              </a:graphicData>
+            </a:graphic>
+          </wp:anchor>
+        </w:drawing>
+      </w:r>
+      <w:r>
+        <w:rPr>
+          <w:rFonts w:hint="cs"/>
+          <w:rtl/>
+        </w:rPr>
+        <w:t xml:space="preserve">כאשר נתייחס ל"הגבר" ו"הנחת" באותו האופן כמו במקרה הקודם (ייצוג בעזרת הפרמטר </w:t>
+      </w:r>
+      <w:r>
+        <w:t>V0</w:t>
+      </w:r>
+      <w:r>
+        <w:rPr>
+          <w:rFonts w:hint="cs"/>
+          <w:rtl/>
+        </w:rPr>
+        <w:t>):</w:t>
+      </w:r>
     </w:p>
     <w:p>
       <w:pPr>
         <w:jc w:val="center"/>
+        <w:rPr>
+          <w:rFonts w:eastAsiaTheme="minorEastAsia" w:hint="cs"/>
+          <w:rtl/>
+        </w:rPr>
+      </w:pPr>
+      <w:r>
+        <w:rPr>
+          <w:rFonts w:eastAsiaTheme="minorEastAsia" w:cs="Arial"/>
+          <w:rtl/>
+        </w:rPr>
+        <w:drawing>
+          <wp:anchor distT="0" distB="0" distL="114300" distR="114300" simplePos="0" relativeHeight="251660288" behindDoc="0" locked="0" layoutInCell="1" allowOverlap="1" wp14:anchorId="09D910A5" wp14:editId="5E6A4BD0">
+            <wp:simplePos x="0" y="0"/>
+            <wp:positionH relativeFrom="column">
+              <wp:posOffset>2162175</wp:posOffset>
+            </wp:positionH>
+            <wp:positionV relativeFrom="paragraph">
+              <wp:posOffset>7620</wp:posOffset>
+            </wp:positionV>
+            <wp:extent cx="2333951" cy="543001"/>
+            <wp:effectExtent l="0" t="0" r="0" b="9525"/>
+            <wp:wrapNone/>
+            <wp:docPr id="886656945" name="Picture 1" descr="A black line with black numbers&#10;&#10;Description automatically generated"/>
+            <wp:cNvGraphicFramePr>
+              <a:graphicFrameLocks xmlns:a="http://schemas.openxmlformats.org/drawingml/2006/main" noChangeAspect="1"/>
+            </wp:cNvGraphicFramePr>
+            <a:graphic xmlns:a="http://schemas.openxmlformats.org/drawingml/2006/main">
+              <a:graphicData uri="http://schemas.openxmlformats.org/drawingml/2006/picture">
+                <pic:pic xmlns:pic="http://schemas.openxmlformats.org/drawingml/2006/picture">
+                  <pic:nvPicPr>
+                    <pic:cNvPr id="886656945" name="Picture 1" descr="A black line with black numbers&#10;&#10;Description automatically generated"/>
+                    <pic:cNvPicPr/>
+                  </pic:nvPicPr>
+                  <pic:blipFill>
+                    <a:blip r:embed="rId16">
+                      <a:extLst>
+                        <a:ext uri="{28A0092B-C50C-407E-A947-70E740481C1C}">
+                          <a14:useLocalDpi xmlns:a14="http://schemas.microsoft.com/office/drawing/2010/main" val="0"/>
+                        </a:ext>
+                      </a:extLst>
+                    </a:blip>
+                    <a:stretch>
+                      <a:fillRect/>
+                    </a:stretch>
+                  </pic:blipFill>
+                  <pic:spPr>
+                    <a:xfrm>
+                      <a:off x="0" y="0"/>
+                      <a:ext cx="2333951" cy="543001"/>
+                    </a:xfrm>
+                    <a:prstGeom prst="rect">
+                      <a:avLst/>
+                    </a:prstGeom>
+                  </pic:spPr>
+                </pic:pic>
+              </a:graphicData>
+            </a:graphic>
+          </wp:anchor>
+        </w:drawing>
+      </w:r>
+    </w:p>
+    <w:p>
+      <w:pPr>
+        <w:rPr>
+          <w:rFonts w:eastAsiaTheme="minorEastAsia"/>
+          <w:rtl/>
+        </w:rPr>
+      </w:pPr>
+    </w:p>
+    <w:p>
+      <w:pPr>
+        <w:rPr>
+          <w:rFonts w:eastAsiaTheme="minorEastAsia"/>
+          <w:rtl/>
+        </w:rPr>
+      </w:pPr>
+      <w:r>
+        <w:rPr>
+          <w:rFonts w:eastAsiaTheme="minorEastAsia" w:hint="cs"/>
+          <w:rtl/>
+        </w:rPr>
+        <w:t xml:space="preserve">(כאשר במקרה של </w:t>
+      </w:r>
+      <w:r>
+        <w:rPr>
+          <w:rFonts w:eastAsiaTheme="minorEastAsia" w:hint="cs"/>
+        </w:rPr>
+        <w:t>HP</w:t>
+      </w:r>
+      <w:r>
+        <w:rPr>
+          <w:rFonts w:eastAsiaTheme="minorEastAsia" w:hint="cs"/>
+          <w:rtl/>
+        </w:rPr>
+        <w:t>, הפרמטר קובע את מידת ההגבר כאשר הפונקציה שואפת לאינסוף).</w:t>
+      </w:r>
+    </w:p>
+    <w:p>
+      <w:pPr>
+        <w:rPr>
+          <w:rFonts w:eastAsiaTheme="minorEastAsia"/>
+          <w:rtl/>
+        </w:rPr>
+      </w:pPr>
+    </w:p>
+    <w:p>
+      <w:pPr>
+        <w:rPr>
+          <w:rFonts w:eastAsiaTheme="minorEastAsia"/>
+          <w:rtl/>
+        </w:rPr>
+      </w:pPr>
+      <w:r>
+        <w:rPr>
+          <w:rFonts w:eastAsiaTheme="minorEastAsia" w:hint="cs"/>
+          <w:rtl/>
+        </w:rPr>
+        <w:t>באותו האופן כמו במסנני</w:t>
+      </w:r>
+      <w:r>
+        <w:rPr>
+          <w:rFonts w:eastAsiaTheme="minorEastAsia" w:hint="cs"/>
+          <w:rtl/>
+        </w:rPr>
+        <w:t xml:space="preserve"> </w:t>
+      </w:r>
+      <w:r>
+        <w:rPr>
+          <w:rFonts w:eastAsiaTheme="minorEastAsia" w:hint="cs"/>
+        </w:rPr>
+        <w:t>LP</w:t>
+      </w:r>
+      <w:r>
+        <w:rPr>
+          <w:rFonts w:eastAsiaTheme="minorEastAsia" w:hint="cs"/>
+          <w:rtl/>
+        </w:rPr>
+        <w:t>\</w:t>
+      </w:r>
+      <w:r>
+        <w:rPr>
+          <w:rFonts w:eastAsiaTheme="minorEastAsia" w:hint="cs"/>
+        </w:rPr>
+        <w:t>HP</w:t>
+      </w:r>
+      <w:r>
+        <w:rPr>
+          <w:rFonts w:eastAsiaTheme="minorEastAsia" w:hint="cs"/>
+          <w:rtl/>
+        </w:rPr>
+        <w:t xml:space="preserve"> כאשר נרצה לקבל ירידות חדות יותר של פונקציית התמסורת, בקטעים שבין מעבר לקטעון, נוכל להשתמש במסננים מסדר גבוה יותר כבסיס ל</w:t>
+      </w:r>
+      <w:r>
+        <w:rPr>
+          <w:rFonts w:eastAsiaTheme="minorEastAsia"/>
+        </w:rPr>
+        <w:t>shelving filter</w:t>
+      </w:r>
+      <w:r>
+        <w:rPr>
+          <w:rFonts w:eastAsiaTheme="minorEastAsia" w:hint="cs"/>
+          <w:rtl/>
+        </w:rPr>
+        <w:t>. דוגמא למסנן מבוסס מסנן מסדר שני:</w:t>
+      </w:r>
+    </w:p>
+    <w:p>
+      <w:pPr>
+        <w:rPr>
+          <w:rFonts w:eastAsiaTheme="minorEastAsia"/>
+          <w:rtl/>
+        </w:rPr>
+      </w:pPr>
+      <w:r>
+        <w:rPr>
+          <w:rFonts w:eastAsiaTheme="minorEastAsia" w:cs="Arial"/>
+          <w:rtl/>
+        </w:rPr>
+        <w:drawing>
+          <wp:inline distT="0" distB="0" distL="0" distR="0" wp14:anchorId="1F29CA0A" wp14:editId="1F84E12E">
+            <wp:extent cx="2295845" cy="657317"/>
+            <wp:effectExtent l="0" t="0" r="0" b="9525"/>
+            <wp:docPr id="933962243" name="Picture 1"/>
+            <wp:cNvGraphicFramePr>
+              <a:graphicFrameLocks xmlns:a="http://schemas.openxmlformats.org/drawingml/2006/main" noChangeAspect="1"/>
+            </wp:cNvGraphicFramePr>
+            <a:graphic xmlns:a="http://schemas.openxmlformats.org/drawingml/2006/main">
+              <a:graphicData uri="http://schemas.openxmlformats.org/drawingml/2006/picture">
+                <pic:pic xmlns:pic="http://schemas.openxmlformats.org/drawingml/2006/picture">
+                  <pic:nvPicPr>
+                    <pic:cNvPr id="933962243" name=""/>
+                    <pic:cNvPicPr/>
+                  </pic:nvPicPr>
+                  <pic:blipFill>
+                    <a:blip r:embed="rId17"/>
+                    <a:stretch>
+                      <a:fillRect/>
+                    </a:stretch>
+                  </pic:blipFill>
+                  <pic:spPr>
+                    <a:xfrm>
+                      <a:off x="0" y="0"/>
+                      <a:ext cx="2295845" cy="657317"/>
+                    </a:xfrm>
+                    <a:prstGeom prst="rect">
+                      <a:avLst/>
+                    </a:prstGeom>
+                  </pic:spPr>
+                </pic:pic>
+              </a:graphicData>
+            </a:graphic>
+          </wp:inline>
+        </w:drawing>
+      </w:r>
+    </w:p>
+    <w:p>
+      <w:pPr>
+        <w:rPr>
+          <w:rFonts w:eastAsiaTheme="minorEastAsia"/>
+          <w:rtl/>
+        </w:rPr>
+      </w:pPr>
+      <w:r>
+        <w:rPr>
+          <w:rFonts w:eastAsiaTheme="minorEastAsia" w:cs="Arial"/>
+          <w:rtl/>
+        </w:rPr>
+        <w:drawing>
+          <wp:anchor distT="0" distB="0" distL="114300" distR="114300" simplePos="0" relativeHeight="251662336" behindDoc="0" locked="0" layoutInCell="1" allowOverlap="1" wp14:anchorId="1467CA09" wp14:editId="1A34AB4D">
+            <wp:simplePos x="0" y="0"/>
+            <wp:positionH relativeFrom="column">
+              <wp:posOffset>1552575</wp:posOffset>
+            </wp:positionH>
+            <wp:positionV relativeFrom="paragraph">
+              <wp:posOffset>435610</wp:posOffset>
+            </wp:positionV>
+            <wp:extent cx="1457325" cy="417325"/>
+            <wp:effectExtent l="0" t="0" r="0" b="1905"/>
+            <wp:wrapNone/>
+            <wp:docPr id="2109809023" name="Picture 1" descr="A square root of a mathematical equation&#10;&#10;Description automatically generated"/>
+            <wp:cNvGraphicFramePr>
+              <a:graphicFrameLocks xmlns:a="http://schemas.openxmlformats.org/drawingml/2006/main" noChangeAspect="1"/>
+            </wp:cNvGraphicFramePr>
+            <a:graphic xmlns:a="http://schemas.openxmlformats.org/drawingml/2006/main">
+              <a:graphicData uri="http://schemas.openxmlformats.org/drawingml/2006/picture">
+                <pic:pic xmlns:pic="http://schemas.openxmlformats.org/drawingml/2006/picture">
+                  <pic:nvPicPr>
+                    <pic:cNvPr id="2109809023" name="Picture 1" descr="A square root of a mathematical equation&#10;&#10;Description automatically generated"/>
+                    <pic:cNvPicPr/>
+                  </pic:nvPicPr>
+                  <pic:blipFill>
+                    <a:blip r:embed="rId18">
+                      <a:extLst>
+                        <a:ext uri="{28A0092B-C50C-407E-A947-70E740481C1C}">
+                          <a14:useLocalDpi xmlns:a14="http://schemas.microsoft.com/office/drawing/2010/main" val="0"/>
+                        </a:ext>
+                      </a:extLst>
+                    </a:blip>
+                    <a:stretch>
+                      <a:fillRect/>
+                    </a:stretch>
+                  </pic:blipFill>
+                  <pic:spPr>
+                    <a:xfrm>
+                      <a:off x="0" y="0"/>
+                      <a:ext cx="1457325" cy="417325"/>
+                    </a:xfrm>
+                    <a:prstGeom prst="rect">
+                      <a:avLst/>
+                    </a:prstGeom>
+                  </pic:spPr>
+                </pic:pic>
+              </a:graphicData>
+            </a:graphic>
+            <wp14:sizeRelH relativeFrom="margin">
+              <wp14:pctWidth>0</wp14:pctWidth>
+            </wp14:sizeRelH>
+            <wp14:sizeRelV relativeFrom="margin">
+              <wp14:pctHeight>0</wp14:pctHeight>
+            </wp14:sizeRelV>
+          </wp:anchor>
+        </w:drawing>
+      </w:r>
+      <w:r>
+        <w:rPr>
+          <w:rFonts w:eastAsiaTheme="minorEastAsia" w:hint="cs"/>
+          <w:rtl/>
+        </w:rPr>
+        <w:t xml:space="preserve">במקרה של מסנן "הגבר", ובהתחשב בכך שהפרמטר </w:t>
+      </w:r>
+      <w:r>
+        <w:rPr>
+          <w:rFonts w:eastAsiaTheme="minorEastAsia"/>
+        </w:rPr>
+        <w:t>V0</w:t>
+      </w:r>
+      <w:r>
+        <w:rPr>
+          <w:rFonts w:eastAsiaTheme="minorEastAsia" w:hint="cs"/>
+          <w:rtl/>
+        </w:rPr>
+        <w:t xml:space="preserve"> קובע את מיקומו של האפס לאורך ציר סיגמה, ניתן לקבל ביטוי לאפסים והקטבים של המערכת:</w:t>
+      </w:r>
+    </w:p>
+    <w:p>
+      <w:pPr>
+        <w:rPr>
+          <w:rFonts w:eastAsiaTheme="minorEastAsia" w:hint="cs"/>
+          <w:rtl/>
+        </w:rPr>
+      </w:pPr>
+      <w:r>
+        <w:rPr>
+          <w:rFonts w:eastAsiaTheme="minorEastAsia" w:cs="Arial"/>
+          <w:rtl/>
+        </w:rPr>
+        <w:drawing>
+          <wp:anchor distT="0" distB="0" distL="114300" distR="114300" simplePos="0" relativeHeight="251661312" behindDoc="0" locked="0" layoutInCell="1" allowOverlap="1" wp14:anchorId="131F994A" wp14:editId="645C50F1">
+            <wp:simplePos x="0" y="0"/>
+            <wp:positionH relativeFrom="column">
+              <wp:posOffset>85726</wp:posOffset>
+            </wp:positionH>
+            <wp:positionV relativeFrom="paragraph">
+              <wp:posOffset>5080</wp:posOffset>
+            </wp:positionV>
+            <wp:extent cx="1524000" cy="433365"/>
+            <wp:effectExtent l="0" t="0" r="0" b="5080"/>
+            <wp:wrapNone/>
+            <wp:docPr id="1023384446" name="Picture 1"/>
+            <wp:cNvGraphicFramePr>
+              <a:graphicFrameLocks xmlns:a="http://schemas.openxmlformats.org/drawingml/2006/main" noChangeAspect="1"/>
+            </wp:cNvGraphicFramePr>
+            <a:graphic xmlns:a="http://schemas.openxmlformats.org/drawingml/2006/main">
+              <a:graphicData uri="http://schemas.openxmlformats.org/drawingml/2006/picture">
+                <pic:pic xmlns:pic="http://schemas.openxmlformats.org/drawingml/2006/picture">
+                  <pic:nvPicPr>
+                    <pic:cNvPr id="1023384446" name=""/>
+                    <pic:cNvPicPr/>
+                  </pic:nvPicPr>
+                  <pic:blipFill>
+                    <a:blip r:embed="rId19">
+                      <a:extLst>
+                        <a:ext uri="{28A0092B-C50C-407E-A947-70E740481C1C}">
+                          <a14:useLocalDpi xmlns:a14="http://schemas.microsoft.com/office/drawing/2010/main" val="0"/>
+                        </a:ext>
+                      </a:extLst>
+                    </a:blip>
+                    <a:stretch>
+                      <a:fillRect/>
+                    </a:stretch>
+                  </pic:blipFill>
+                  <pic:spPr>
+                    <a:xfrm>
+                      <a:off x="0" y="0"/>
+                      <a:ext cx="1529655" cy="434973"/>
+                    </a:xfrm>
+                    <a:prstGeom prst="rect">
+                      <a:avLst/>
+                    </a:prstGeom>
+                  </pic:spPr>
+                </pic:pic>
+              </a:graphicData>
+            </a:graphic>
+            <wp14:sizeRelH relativeFrom="margin">
+              <wp14:pctWidth>0</wp14:pctWidth>
+            </wp14:sizeRelH>
+            <wp14:sizeRelV relativeFrom="margin">
+              <wp14:pctHeight>0</wp14:pctHeight>
+            </wp14:sizeRelV>
+          </wp:anchor>
+        </w:drawing>
+      </w:r>
+    </w:p>
+    <w:p>
+      <w:pPr>
+        <w:rPr>
+          <w:rFonts w:eastAsiaTheme="minorEastAsia"/>
+          <w:rtl/>
+        </w:rPr>
+      </w:pPr>
+      <w:r>
+        <w:rPr>
+          <w:rFonts w:eastAsiaTheme="minorEastAsia" w:hint="cs"/>
+          <w:rtl/>
+        </w:rPr>
+        <w:lastRenderedPageBreak/>
+        <w:t>ופונקצית התמסורת</w:t>
+      </w:r>
+      <w:r>
+        <w:rPr>
+          <w:rFonts w:eastAsiaTheme="minorEastAsia" w:hint="cs"/>
+          <w:rtl/>
+        </w:rPr>
+        <w:t xml:space="preserve">, עבור מסנן </w:t>
+      </w:r>
+      <w:r>
+        <w:rPr>
+          <w:rFonts w:eastAsiaTheme="minorEastAsia" w:hint="cs"/>
+        </w:rPr>
+        <w:t>LP</w:t>
+      </w:r>
+      <w:r>
+        <w:rPr>
+          <w:rFonts w:eastAsiaTheme="minorEastAsia" w:hint="cs"/>
+          <w:rtl/>
+        </w:rPr>
+        <w:t xml:space="preserve"> </w:t>
+      </w:r>
+      <w:r>
+        <w:rPr>
+          <w:rFonts w:eastAsiaTheme="minorEastAsia" w:hint="cs"/>
+          <w:rtl/>
+        </w:rPr>
+        <w:t>ו</w:t>
+      </w:r>
+      <w:r>
+        <w:rPr>
+          <w:rFonts w:eastAsiaTheme="minorEastAsia" w:hint="cs"/>
+          <w:rtl/>
+        </w:rPr>
+        <w:t>כתלות בפרמטר תראה כך:</w:t>
+      </w:r>
+    </w:p>
+    <w:p>
+      <w:pPr>
+        <w:rPr>
+          <w:rFonts w:eastAsiaTheme="minorEastAsia"/>
+          <w:rtl/>
+        </w:rPr>
+      </w:pPr>
+      <w:r>
+        <w:rPr>
+          <w:rFonts w:eastAsiaTheme="minorEastAsia" w:cs="Arial"/>
+          <w:rtl/>
+        </w:rPr>
+        <w:drawing>
+          <wp:inline distT="0" distB="0" distL="0" distR="0" wp14:anchorId="3BCF5E24" wp14:editId="1D5B4FDD">
+            <wp:extent cx="2429214" cy="647790"/>
+            <wp:effectExtent l="0" t="0" r="9525" b="0"/>
+            <wp:docPr id="1587699473" name="Picture 1"/>
+            <wp:cNvGraphicFramePr>
+              <a:graphicFrameLocks xmlns:a="http://schemas.openxmlformats.org/drawingml/2006/main" noChangeAspect="1"/>
+            </wp:cNvGraphicFramePr>
+            <a:graphic xmlns:a="http://schemas.openxmlformats.org/drawingml/2006/main">
+              <a:graphicData uri="http://schemas.openxmlformats.org/drawingml/2006/picture">
+                <pic:pic xmlns:pic="http://schemas.openxmlformats.org/drawingml/2006/picture">
+                  <pic:nvPicPr>
+                    <pic:cNvPr id="1587699473" name=""/>
+                    <pic:cNvPicPr/>
+                  </pic:nvPicPr>
+                  <pic:blipFill>
+                    <a:blip r:embed="rId20"/>
+                    <a:stretch>
+                      <a:fillRect/>
+                    </a:stretch>
+                  </pic:blipFill>
+                  <pic:spPr>
+                    <a:xfrm>
+                      <a:off x="0" y="0"/>
+                      <a:ext cx="2429214" cy="647790"/>
+                    </a:xfrm>
+                    <a:prstGeom prst="rect">
+                      <a:avLst/>
+                    </a:prstGeom>
+                  </pic:spPr>
+                </pic:pic>
+              </a:graphicData>
+            </a:graphic>
+          </wp:inline>
+        </w:drawing>
+      </w:r>
+    </w:p>
+    <w:p>
+      <w:pPr>
+        <w:rPr>
+          <w:rFonts w:eastAsiaTheme="minorEastAsia"/>
+          <w:rtl/>
+        </w:rPr>
+      </w:pPr>
+      <w:r>
+        <w:rPr>
+          <w:rFonts w:eastAsiaTheme="minorEastAsia" w:hint="cs"/>
+          <w:rtl/>
+        </w:rPr>
+        <w:t xml:space="preserve">ובמקרה של </w:t>
+      </w:r>
+      <w:r>
+        <w:rPr>
+          <w:rFonts w:eastAsiaTheme="minorEastAsia" w:hint="cs"/>
+        </w:rPr>
+        <w:t>HP</w:t>
+      </w:r>
+      <w:r>
+        <w:rPr>
+          <w:rFonts w:eastAsiaTheme="minorEastAsia" w:hint="cs"/>
+          <w:rtl/>
+        </w:rPr>
+        <w:t>:</w:t>
+      </w:r>
+    </w:p>
+    <w:p>
+      <w:pPr>
+        <w:rPr>
+          <w:rFonts w:eastAsiaTheme="minorEastAsia"/>
+          <w:rtl/>
+        </w:rPr>
+      </w:pPr>
+      <w:r>
+        <w:rPr>
+          <w:rFonts w:eastAsiaTheme="minorEastAsia" w:cs="Arial"/>
+          <w:rtl/>
+        </w:rPr>
+        <w:drawing>
+          <wp:inline distT="0" distB="0" distL="0" distR="0" wp14:anchorId="3E21D730" wp14:editId="33490FA6">
+            <wp:extent cx="2343477" cy="790685"/>
+            <wp:effectExtent l="0" t="0" r="0" b="9525"/>
+            <wp:docPr id="1855450257" name="Picture 1"/>
+            <wp:cNvGraphicFramePr>
+              <a:graphicFrameLocks xmlns:a="http://schemas.openxmlformats.org/drawingml/2006/main" noChangeAspect="1"/>
+            </wp:cNvGraphicFramePr>
+            <a:graphic xmlns:a="http://schemas.openxmlformats.org/drawingml/2006/main">
+              <a:graphicData uri="http://schemas.openxmlformats.org/drawingml/2006/picture">
+                <pic:pic xmlns:pic="http://schemas.openxmlformats.org/drawingml/2006/picture">
+                  <pic:nvPicPr>
+                    <pic:cNvPr id="1855450257" name=""/>
+                    <pic:cNvPicPr/>
+                  </pic:nvPicPr>
+                  <pic:blipFill>
+                    <a:blip r:embed="rId21"/>
+                    <a:stretch>
+                      <a:fillRect/>
+                    </a:stretch>
+                  </pic:blipFill>
+                  <pic:spPr>
+                    <a:xfrm>
+                      <a:off x="0" y="0"/>
+                      <a:ext cx="2343477" cy="790685"/>
+                    </a:xfrm>
+                    <a:prstGeom prst="rect">
+                      <a:avLst/>
+                    </a:prstGeom>
+                  </pic:spPr>
+                </pic:pic>
+              </a:graphicData>
+            </a:graphic>
+          </wp:inline>
+        </w:drawing>
+      </w:r>
+    </w:p>
+    <w:p>
+      <w:pPr>
+        <w:rPr>
+          <w:rFonts w:eastAsiaTheme="minorEastAsia"/>
+          <w:rtl/>
+        </w:rPr>
+      </w:pPr>
+      <w:r>
+        <w:rPr>
+          <w:rFonts w:eastAsiaTheme="minorEastAsia" w:hint="cs"/>
+          <w:rtl/>
+        </w:rPr>
+        <w:t>(ב</w:t>
+      </w:r>
+      <w:r>
+        <w:rPr>
+          <w:rFonts w:eastAsiaTheme="minorEastAsia" w:hint="cs"/>
+        </w:rPr>
+        <w:t>LP</w:t>
+      </w:r>
+      <w:r>
+        <w:rPr>
+          <w:rFonts w:eastAsiaTheme="minorEastAsia" w:hint="cs"/>
+          <w:rtl/>
+        </w:rPr>
+        <w:t xml:space="preserve"> הפרמטר יהיה האיבר החופשי, וב</w:t>
+      </w:r>
+      <w:r>
+        <w:rPr>
+          <w:rFonts w:eastAsiaTheme="minorEastAsia" w:hint="cs"/>
+        </w:rPr>
+        <w:t>HP</w:t>
+      </w:r>
+      <w:r>
+        <w:rPr>
+          <w:rFonts w:eastAsiaTheme="minorEastAsia" w:hint="cs"/>
+          <w:rtl/>
+        </w:rPr>
+        <w:t xml:space="preserve"> הפרמטר יהיה המקדם של החזקה הגבוהה ביותר...)</w:t>
+      </w:r>
+    </w:p>
+    <w:p>
+      <w:pPr>
         <w:rPr>
           <w:rtl/>
         </w:rPr>

</xml_diff>

<commit_message>
- started working on peak filters
</commit_message>
<xml_diff>
--- a/Audio Signal Processing - Rotem Tsalisher.docx
+++ b/Audio Signal Processing - Rotem Tsalisher.docx
@@ -756,16 +756,8 @@
         <w:rPr>
           <w:rFonts w:eastAsiaTheme="minorEastAsia"/>
         </w:rPr>
-        <w:t xml:space="preserve">One third of an octave </w:t>
-      </w:r>
-      <w:proofErr w:type="gramStart"/>
-      <w:r>
-        <w:rPr>
-          <w:rFonts w:eastAsiaTheme="minorEastAsia"/>
-        </w:rPr>
-        <w:t>filters</w:t>
-      </w:r>
-      <w:proofErr w:type="gramEnd"/>
+        <w:t>One third of an octave filters</w:t>
+      </w:r>
       <w:r>
         <w:rPr>
           <w:rFonts w:eastAsiaTheme="minorEastAsia" w:hint="cs"/>
@@ -2491,17 +2483,15 @@
           <w:rtl/>
         </w:rPr>
         <w:lastRenderedPageBreak/>
-        <w:t>5.</w:t>
-      </w:r>
-      <w:r>
-        <w:rPr>
-          <w:rFonts w:hint="cs"/>
+        <w:t xml:space="preserve">5.3 </w:t>
+      </w:r>
+      <w:r>
+        <w:rPr>
           <w:b/>
           <w:bCs/>
           <w:u w:val="single"/>
-          <w:rtl/>
-        </w:rPr>
-        <w:t>3</w:t>
+        </w:rPr>
+        <w:t>Shelving Filters</w:t>
       </w:r>
       <w:r>
         <w:rPr>
@@ -2511,121 +2501,143 @@
           <w:u w:val="single"/>
           <w:rtl/>
         </w:rPr>
+        <w:t>:</w:t>
+      </w:r>
+    </w:p>
+    <w:p>
+      <w:pPr>
+        <w:rPr>
+          <w:rtl/>
+        </w:rPr>
+      </w:pPr>
+      <w:r>
+        <w:rPr>
+          <w:rFonts w:hint="cs"/>
+          <w:rtl/>
+        </w:rPr>
+        <w:t>הפילטר נועד "למשקל" תחומי תדר מסויימים, בעוד שהוא משאיר את שאר התחומים כמו שהם.</w:t>
+      </w:r>
+      <w:r>
+        <w:rPr>
+          <w:rFonts w:hint="cs"/>
+          <w:rtl/>
+        </w:rPr>
+        <w:t xml:space="preserve"> פילטר זה, מטרתו לתת הגבר או הנחת לתחומי תדר נמוכים או גבוהים, באנלוגיה ל</w:t>
+      </w:r>
+      <w:r>
+        <w:rPr>
+          <w:rFonts w:hint="cs"/>
+        </w:rPr>
+        <w:t>LP</w:t>
+      </w:r>
+      <w:r>
+        <w:rPr>
+          <w:rFonts w:hint="cs"/>
+          <w:rtl/>
+        </w:rPr>
+        <w:t>\</w:t>
+      </w:r>
+      <w:r>
+        <w:rPr>
+          <w:rFonts w:hint="cs"/>
+        </w:rPr>
+        <w:t>HP</w:t>
+      </w:r>
+      <w:r>
+        <w:rPr>
+          <w:rFonts w:hint="cs"/>
+          <w:rtl/>
+        </w:rPr>
+        <w:t>.</w:t>
+      </w:r>
+      <w:r>
+        <w:rPr>
+          <w:rFonts w:hint="cs"/>
+          <w:rtl/>
+        </w:rPr>
+        <w:t xml:space="preserve"> את משוואות המסנן ניתן לבנות בעזרת </w:t>
+      </w:r>
+      <w:r>
+        <w:t>LP\HP</w:t>
+      </w:r>
+      <w:r>
+        <w:rPr>
+          <w:rFonts w:hint="cs"/>
+          <w:rtl/>
+        </w:rPr>
+        <w:t>, כאשר נדרוש ששאר התדרים שה</w:t>
+      </w:r>
+      <w:r>
+        <w:rPr>
+          <w:rFonts w:hint="cs"/>
+        </w:rPr>
+        <w:t>LP</w:t>
+      </w:r>
+      <w:r>
+        <w:rPr>
+          <w:rFonts w:hint="cs"/>
+          <w:rtl/>
+        </w:rPr>
+        <w:t>\</w:t>
+      </w:r>
+      <w:r>
+        <w:rPr>
+          <w:rFonts w:hint="cs"/>
+        </w:rPr>
+        <w:t>HP</w:t>
+      </w:r>
+      <w:r>
+        <w:rPr>
+          <w:rFonts w:hint="cs"/>
+          <w:rtl/>
+        </w:rPr>
+        <w:t xml:space="preserve"> "מאפס", כעת יעברו בלי עיבוד (כלומר: לחבר </w:t>
+      </w:r>
+      <w:r>
+        <w:rPr>
+          <w:rFonts w:hint="cs"/>
+          <w:rtl/>
+        </w:rPr>
+        <w:t>את המסנן במקביל</w:t>
+      </w:r>
+      <w:r>
+        <w:rPr>
+          <w:rFonts w:hint="cs"/>
+          <w:rtl/>
+        </w:rPr>
+        <w:t xml:space="preserve"> עם מסנן </w:t>
+      </w:r>
+      <w:r>
+        <w:rPr>
+          <w:rFonts w:hint="cs"/>
+        </w:rPr>
+        <w:t>ALL PA</w:t>
+      </w:r>
+      <w:r>
+        <w:t>SS</w:t>
+      </w:r>
+      <w:r>
+        <w:rPr>
+          <w:rFonts w:hint="cs"/>
+          <w:rtl/>
+        </w:rPr>
+        <w:t xml:space="preserve">). דוגמא למסנן </w:t>
+      </w:r>
+      <w:r>
+        <w:rPr>
+          <w:rFonts w:hint="cs"/>
+        </w:rPr>
+        <w:t>LP</w:t>
+      </w:r>
+      <w:r>
+        <w:rPr>
+          <w:rFonts w:hint="cs"/>
+          <w:rtl/>
+        </w:rPr>
         <w:t xml:space="preserve"> </w:t>
       </w:r>
       <w:r>
         <w:rPr>
-          <w:b/>
-          <w:bCs/>
-          <w:u w:val="single"/>
-        </w:rPr>
-        <w:t>Shelving Filters</w:t>
-      </w:r>
-      <w:r>
-        <w:rPr>
-          <w:rFonts w:hint="cs"/>
-          <w:b/>
-          <w:bCs/>
-          <w:u w:val="single"/>
-          <w:rtl/>
-        </w:rPr>
-        <w:t>:</w:t>
-      </w:r>
-    </w:p>
-    <w:p>
-      <w:pPr>
-        <w:rPr>
-          <w:rtl/>
-        </w:rPr>
-      </w:pPr>
-      <w:r>
-        <w:rPr>
-          <w:rFonts w:hint="cs"/>
-          <w:rtl/>
-        </w:rPr>
-        <w:t xml:space="preserve">הפילטר נועד "למשקל" תחומי תדר מסויימים, בעוד שהוא משאיר את שאר התחומים כמו שהם. את משוואות המסנן ניתן לבנות בעזרת </w:t>
-      </w:r>
-      <w:r>
-        <w:t>LP\HP</w:t>
-      </w:r>
-      <w:r>
-        <w:rPr>
-          <w:rFonts w:hint="cs"/>
-          <w:rtl/>
-        </w:rPr>
-        <w:t>, כאשר נדרוש ששאר התדרים שה</w:t>
-      </w:r>
-      <w:r>
-        <w:rPr>
-          <w:rFonts w:hint="cs"/>
-        </w:rPr>
-        <w:t>LP</w:t>
-      </w:r>
-      <w:r>
-        <w:rPr>
-          <w:rFonts w:hint="cs"/>
-          <w:rtl/>
-        </w:rPr>
-        <w:t>\</w:t>
-      </w:r>
-      <w:r>
-        <w:rPr>
-          <w:rFonts w:hint="cs"/>
-        </w:rPr>
-        <w:t>HP</w:t>
-      </w:r>
-      <w:r>
-        <w:rPr>
-          <w:rFonts w:hint="cs"/>
-          <w:rtl/>
-        </w:rPr>
-        <w:t xml:space="preserve"> "מאפס", כעת יעברו בלי עיבוד (כלומר: לחבר </w:t>
-      </w:r>
-      <w:r>
-        <w:rPr>
-          <w:rFonts w:hint="cs"/>
-          <w:rtl/>
-        </w:rPr>
-        <w:t>את המסנן במקביל</w:t>
-      </w:r>
-      <w:r>
-        <w:rPr>
-          <w:rFonts w:hint="cs"/>
-          <w:rtl/>
-        </w:rPr>
-        <w:t xml:space="preserve"> עם מסנן </w:t>
-      </w:r>
-      <w:r>
-        <w:rPr>
-          <w:rFonts w:hint="cs"/>
-        </w:rPr>
-        <w:t>ALL PA</w:t>
-      </w:r>
-      <w:r>
-        <w:t>SS</w:t>
-      </w:r>
-      <w:r>
-        <w:rPr>
-          <w:rFonts w:hint="cs"/>
-          <w:rtl/>
-        </w:rPr>
-        <w:t xml:space="preserve">). דוגמא למסנן </w:t>
-      </w:r>
-      <w:r>
-        <w:rPr>
-          <w:rFonts w:hint="cs"/>
-        </w:rPr>
-        <w:t>LP</w:t>
-      </w:r>
-      <w:r>
-        <w:rPr>
-          <w:rFonts w:hint="cs"/>
-          <w:rtl/>
-        </w:rPr>
-        <w:t xml:space="preserve"> </w:t>
-      </w:r>
-      <w:r>
-        <w:rPr>
           <w:rFonts w:hint="cs"/>
           <w:rtl/>
         </w:rPr>
@@ -2641,6 +2653,7 @@
       <w:r>
         <w:rPr>
           <w:rFonts w:cs="Arial"/>
+          <w:noProof/>
           <w:rtl/>
         </w:rPr>
         <w:drawing>
@@ -2739,6 +2752,7 @@
       <w:r>
         <w:rPr>
           <w:rFonts w:cs="Arial"/>
+          <w:noProof/>
           <w:rtl/>
         </w:rPr>
         <w:drawing>
@@ -2841,6 +2855,7 @@
       <w:r>
         <w:rPr>
           <w:rFonts w:cs="Arial"/>
+          <w:noProof/>
           <w:rtl/>
         </w:rPr>
         <w:drawing>
@@ -2910,13 +2925,13 @@
     <w:p>
       <w:pPr>
         <w:rPr>
-          <w:rFonts w:hint="cs"/>
           <w:rtl/>
         </w:rPr>
       </w:pPr>
       <w:r>
         <w:rPr>
           <w:rFonts w:cs="Arial"/>
+          <w:noProof/>
           <w:rtl/>
         </w:rPr>
         <w:drawing>
@@ -2965,6 +2980,7 @@
       <w:r>
         <w:rPr>
           <w:rFonts w:eastAsiaTheme="minorEastAsia" w:cs="Arial"/>
+          <w:noProof/>
           <w:rtl/>
         </w:rPr>
         <w:drawing>
@@ -3039,13 +3055,14 @@
       <w:pPr>
         <w:jc w:val="center"/>
         <w:rPr>
-          <w:rFonts w:eastAsiaTheme="minorEastAsia" w:hint="cs"/>
+          <w:rFonts w:eastAsiaTheme="minorEastAsia"/>
           <w:rtl/>
         </w:rPr>
       </w:pPr>
       <w:r>
         <w:rPr>
           <w:rFonts w:eastAsiaTheme="minorEastAsia" w:cs="Arial"/>
+          <w:noProof/>
           <w:rtl/>
         </w:rPr>
         <w:drawing>
@@ -3214,6 +3231,7 @@
       <w:r>
         <w:rPr>
           <w:rFonts w:eastAsiaTheme="minorEastAsia" w:cs="Arial"/>
+          <w:noProof/>
           <w:rtl/>
         </w:rPr>
         <w:drawing>
@@ -3263,6 +3281,7 @@
       <w:r>
         <w:rPr>
           <w:rFonts w:eastAsiaTheme="minorEastAsia" w:cs="Arial"/>
+          <w:noProof/>
           <w:rtl/>
         </w:rPr>
         <w:drawing>
@@ -3345,13 +3364,14 @@
     <w:p>
       <w:pPr>
         <w:rPr>
-          <w:rFonts w:eastAsiaTheme="minorEastAsia" w:hint="cs"/>
+          <w:rFonts w:eastAsiaTheme="minorEastAsia"/>
           <w:rtl/>
         </w:rPr>
       </w:pPr>
       <w:r>
         <w:rPr>
           <w:rFonts w:eastAsiaTheme="minorEastAsia" w:cs="Arial"/>
+          <w:noProof/>
           <w:rtl/>
         </w:rPr>
         <w:drawing>
@@ -3471,6 +3491,7 @@
       <w:r>
         <w:rPr>
           <w:rFonts w:eastAsiaTheme="minorEastAsia" w:cs="Arial"/>
+          <w:noProof/>
           <w:rtl/>
         </w:rPr>
         <w:drawing>
@@ -3548,6 +3569,7 @@
       <w:r>
         <w:rPr>
           <w:rFonts w:eastAsiaTheme="minorEastAsia" w:cs="Arial"/>
+          <w:noProof/>
           <w:rtl/>
         </w:rPr>
         <w:drawing>
@@ -3631,30 +3653,316 @@
     <w:p>
       <w:pPr>
         <w:rPr>
-          <w:rtl/>
-        </w:rPr>
-      </w:pPr>
-    </w:p>
-    <w:p/>
+          <w:b/>
+          <w:bCs/>
+          <w:u w:val="single"/>
+          <w:rtl/>
+        </w:rPr>
+      </w:pPr>
+      <w:r>
+        <w:rPr>
+          <w:rFonts w:hint="cs"/>
+          <w:b/>
+          <w:bCs/>
+          <w:u w:val="single"/>
+          <w:rtl/>
+        </w:rPr>
+        <w:t>5.</w:t>
+      </w:r>
+      <w:r>
+        <w:rPr>
+          <w:rFonts w:hint="cs"/>
+          <w:b/>
+          <w:bCs/>
+          <w:u w:val="single"/>
+          <w:rtl/>
+        </w:rPr>
+        <w:t>4</w:t>
+      </w:r>
+      <w:r>
+        <w:rPr>
+          <w:rFonts w:hint="cs"/>
+          <w:b/>
+          <w:bCs/>
+          <w:u w:val="single"/>
+          <w:rtl/>
+        </w:rPr>
+        <w:t xml:space="preserve"> </w:t>
+      </w:r>
+      <w:r>
+        <w:rPr>
+          <w:b/>
+          <w:bCs/>
+          <w:u w:val="single"/>
+        </w:rPr>
+        <w:t>Peak</w:t>
+      </w:r>
+      <w:r>
+        <w:rPr>
+          <w:b/>
+          <w:bCs/>
+          <w:u w:val="single"/>
+        </w:rPr>
+        <w:t xml:space="preserve"> Filters</w:t>
+      </w:r>
+      <w:r>
+        <w:rPr>
+          <w:rFonts w:hint="cs"/>
+          <w:b/>
+          <w:bCs/>
+          <w:u w:val="single"/>
+          <w:rtl/>
+        </w:rPr>
+        <w:t>:</w:t>
+      </w:r>
+    </w:p>
+    <w:p>
+      <w:pPr>
+        <w:rPr>
+          <w:rtl/>
+        </w:rPr>
+      </w:pPr>
+      <w:r>
+        <w:rPr>
+          <w:rFonts w:hint="cs"/>
+          <w:rtl/>
+        </w:rPr>
+        <w:t>סוג נוסף של מסנן המתוכנן לתת הגבר או הנחת לתחומי תדר ספציפיים, בעוד שאר התדרים נשארים בלא עיבוד. בניגוד למסננים בסעיף 5.3, הנותנים מענה לתחום "כללי" התואם לאיזורי תדר "גבוהים" או "נמוכים", מסנן זה יותר דומה ל</w:t>
+      </w:r>
+      <w:r>
+        <w:rPr>
+          <w:rFonts w:hint="cs"/>
+        </w:rPr>
+        <w:t>BP</w:t>
+      </w:r>
+      <w:r>
+        <w:rPr>
+          <w:rFonts w:hint="cs"/>
+          <w:rtl/>
+        </w:rPr>
+        <w:t xml:space="preserve">, ולכן </w:t>
+      </w:r>
+      <w:r>
+        <w:rPr>
+          <w:rFonts w:hint="cs"/>
+        </w:rPr>
+        <w:t>BP</w:t>
+      </w:r>
+      <w:r>
+        <w:rPr>
+          <w:rFonts w:hint="cs"/>
+          <w:rtl/>
+        </w:rPr>
+        <w:t xml:space="preserve"> יהיה התשתית שעליה נעבוד. בדומה למסננים מסעיף קודם, גם את מסנן זה ניישם ע"י שליחה של האות דרך נתיב </w:t>
+      </w:r>
+      <w:r>
+        <w:rPr>
+          <w:rFonts w:hint="cs"/>
+        </w:rPr>
+        <w:t>ALL PASS</w:t>
+      </w:r>
+      <w:r>
+        <w:rPr>
+          <w:rFonts w:hint="cs"/>
+          <w:rtl/>
+        </w:rPr>
+        <w:t xml:space="preserve">, ובמקביל שליחה דרך נתיב </w:t>
+      </w:r>
+      <w:r>
+        <w:rPr>
+          <w:rFonts w:hint="cs"/>
+        </w:rPr>
+        <w:t>BP</w:t>
+      </w:r>
+      <w:r>
+        <w:rPr>
+          <w:rFonts w:hint="cs"/>
+          <w:rtl/>
+        </w:rPr>
+        <w:t>, ונסכום את המוצא. כלומר:</w:t>
+      </w:r>
+    </w:p>
+    <w:p>
+      <w:r>
+        <w:rPr>
+          <w:rFonts w:cs="Arial"/>
+          <w:rtl/>
+        </w:rPr>
+        <w:drawing>
+          <wp:inline distT="0" distB="0" distL="0" distR="0" wp14:anchorId="7C555150" wp14:editId="701D5AC1">
+            <wp:extent cx="1810003" cy="381053"/>
+            <wp:effectExtent l="0" t="0" r="0" b="0"/>
+            <wp:docPr id="695652898" name="Picture 1"/>
+            <wp:cNvGraphicFramePr>
+              <a:graphicFrameLocks xmlns:a="http://schemas.openxmlformats.org/drawingml/2006/main" noChangeAspect="1"/>
+            </wp:cNvGraphicFramePr>
+            <a:graphic xmlns:a="http://schemas.openxmlformats.org/drawingml/2006/main">
+              <a:graphicData uri="http://schemas.openxmlformats.org/drawingml/2006/picture">
+                <pic:pic xmlns:pic="http://schemas.openxmlformats.org/drawingml/2006/picture">
+                  <pic:nvPicPr>
+                    <pic:cNvPr id="695652898" name=""/>
+                    <pic:cNvPicPr/>
+                  </pic:nvPicPr>
+                  <pic:blipFill>
+                    <a:blip r:embed="rId22"/>
+                    <a:stretch>
+                      <a:fillRect/>
+                    </a:stretch>
+                  </pic:blipFill>
+                  <pic:spPr>
+                    <a:xfrm>
+                      <a:off x="0" y="0"/>
+                      <a:ext cx="1810003" cy="381053"/>
+                    </a:xfrm>
+                    <a:prstGeom prst="rect">
+                      <a:avLst/>
+                    </a:prstGeom>
+                  </pic:spPr>
+                </pic:pic>
+              </a:graphicData>
+            </a:graphic>
+          </wp:inline>
+        </w:drawing>
+      </w:r>
+    </w:p>
+    <w:p>
+      <w:pPr>
+        <w:rPr>
+          <w:rFonts w:hint="cs"/>
+          <w:rtl/>
+        </w:rPr>
+      </w:pPr>
+      <w:r>
+        <w:rPr>
+          <w:rFonts w:hint="cs"/>
+          <w:rtl/>
+        </w:rPr>
+        <w:t xml:space="preserve">נשתמש במשוואות </w:t>
+      </w:r>
+      <w:r>
+        <w:rPr>
+          <w:rFonts w:hint="cs"/>
+        </w:rPr>
+        <w:t>BP</w:t>
+      </w:r>
+      <w:r>
+        <w:rPr>
+          <w:rFonts w:hint="cs"/>
+          <w:rtl/>
+        </w:rPr>
+        <w:t xml:space="preserve"> מסדר שני וכתלות בגורם הטיב, כמו שתיארנו מוקדם יותר בחוברת זו. נקבל:</w:t>
+      </w:r>
+    </w:p>
     <w:p>
       <w:pPr>
         <w:jc w:val="center"/>
       </w:pPr>
-    </w:p>
-    <w:p>
-      <w:pPr>
-        <w:jc w:val="center"/>
-      </w:pPr>
-    </w:p>
-    <w:p>
-      <w:pPr>
-        <w:jc w:val="center"/>
-      </w:pPr>
-    </w:p>
-    <w:p>
-      <w:pPr>
-        <w:jc w:val="center"/>
-      </w:pPr>
+      <w:r>
+        <w:rPr>
+          <w:rFonts w:cs="Arial"/>
+          <w:rtl/>
+        </w:rPr>
+        <w:drawing>
+          <wp:inline distT="0" distB="0" distL="0" distR="0" wp14:anchorId="70337533" wp14:editId="012415B3">
+            <wp:extent cx="4629796" cy="800212"/>
+            <wp:effectExtent l="0" t="0" r="0" b="0"/>
+            <wp:docPr id="1579168467" name="Picture 1"/>
+            <wp:cNvGraphicFramePr>
+              <a:graphicFrameLocks xmlns:a="http://schemas.openxmlformats.org/drawingml/2006/main" noChangeAspect="1"/>
+            </wp:cNvGraphicFramePr>
+            <a:graphic xmlns:a="http://schemas.openxmlformats.org/drawingml/2006/main">
+              <a:graphicData uri="http://schemas.openxmlformats.org/drawingml/2006/picture">
+                <pic:pic xmlns:pic="http://schemas.openxmlformats.org/drawingml/2006/picture">
+                  <pic:nvPicPr>
+                    <pic:cNvPr id="1579168467" name=""/>
+                    <pic:cNvPicPr/>
+                  </pic:nvPicPr>
+                  <pic:blipFill>
+                    <a:blip r:embed="rId23"/>
+                    <a:stretch>
+                      <a:fillRect/>
+                    </a:stretch>
+                  </pic:blipFill>
+                  <pic:spPr>
+                    <a:xfrm>
+                      <a:off x="0" y="0"/>
+                      <a:ext cx="4629796" cy="800212"/>
+                    </a:xfrm>
+                    <a:prstGeom prst="rect">
+                      <a:avLst/>
+                    </a:prstGeom>
+                  </pic:spPr>
+                </pic:pic>
+              </a:graphicData>
+            </a:graphic>
+          </wp:inline>
+        </w:drawing>
+      </w:r>
+    </w:p>
+    <w:p>
+      <w:r>
+        <w:rPr>
+          <w:rFonts w:hint="cs"/>
+          <w:rtl/>
+        </w:rPr>
+        <w:t xml:space="preserve">המקסימום של אמפליטודת תגובת התדר נקבע ע"י </w:t>
+      </w:r>
+      <w:r>
+        <w:t>V0</w:t>
+      </w:r>
+      <w:r>
+        <w:rPr>
+          <w:rFonts w:hint="cs"/>
+          <w:rtl/>
+        </w:rPr>
+        <w:t xml:space="preserve">, רוחב הפס יחסי לגורם הטיב. מיקום האפסים של המערכת נקבע ע"י </w:t>
+      </w:r>
+      <w:r>
+        <w:t>V0</w:t>
+      </w:r>
+      <w:r>
+        <w:rPr>
+          <w:rFonts w:hint="cs"/>
+          <w:rtl/>
+        </w:rPr>
+        <w:t xml:space="preserve"> וקטבי המערכת יתקרבו לציר </w:t>
+      </w:r>
+      <w:proofErr w:type="spellStart"/>
+      <w:r>
+        <w:t>jw</w:t>
+      </w:r>
+      <w:proofErr w:type="spellEnd"/>
+      <w:r>
+        <w:rPr>
+          <w:rFonts w:hint="cs"/>
+          <w:rtl/>
+        </w:rPr>
+        <w:t xml:space="preserve"> עם הגדלת גורם הטיב (</w:t>
+      </w:r>
+      <w:r>
+        <w:rPr>
+          <w:rFonts w:hint="cs"/>
+          <w:rtl/>
+        </w:rPr>
+        <w:t xml:space="preserve">תזכרות: </w:t>
+      </w:r>
+      <w:r>
+        <w:rPr>
+          <w:rFonts w:hint="cs"/>
+          <w:rtl/>
+        </w:rPr>
+        <w:t xml:space="preserve">גורם הטיב הוא ביחס הפוך לרוחב הפס, ויחס ישר לתדר האמצעי </w:t>
+      </w:r>
+      <w:r>
+        <w:t>fc</w:t>
+      </w:r>
+      <w:r>
+        <w:rPr>
+          <w:rFonts w:hint="cs"/>
+          <w:rtl/>
+        </w:rPr>
+        <w:t>).</w:t>
+      </w:r>
     </w:p>
     <w:sectPr>
       <w:pgSz w:w="11906" w:h="16838"/>

</xml_diff>